<commit_message>
udpate SM for resubmission
</commit_message>
<xml_diff>
--- a/paper/CBL-age_invariance-SuppMat.docx
+++ b/paper/CBL-age_invariance-SuppMat.docx
@@ -3756,19 +3756,19 @@
         <w:t xml:space="preserve"> </w:t>
       </w:r>
       <w:r>
-        <w:t xml:space="preserve">we present results using McCauley and Christiansen’s original</w:t>
+        <w:t xml:space="preserve">we present results using McCauley and Christiansen’s</w:t>
       </w:r>
       <w:r>
         <w:t xml:space="preserve"> </w:t>
       </w:r>
       <w:r>
-        <w:t xml:space="preserve">(McCauley &amp; Christiansen, 2011)</w:t>
+        <w:t xml:space="preserve">(2011)</w:t>
       </w:r>
       <w:r>
         <w:t xml:space="preserve"> </w:t>
       </w:r>
       <w:r>
-        <w:t xml:space="preserve">reconstruction task method.</w:t>
+        <w:t xml:space="preserve">original reconstruction task method.</w:t>
       </w:r>
       <w:r>
         <w:t xml:space="preserve"> </w:t>
@@ -3777,7 +3777,7 @@
         <w:rPr>
           <w:b/>
         </w:rPr>
-        <w:t xml:space="preserve">Because their reconstruction task attempts all utterances, we do not also</w:t>
+        <w:t xml:space="preserve">Because their reconstruction task attempts to reconstruct all utterances, we do not also</w:t>
       </w:r>
       <w:r>
         <w:t xml:space="preserve"> </w:t>
@@ -3799,28 +3799,16 @@
         <w:pStyle w:val="Textkrper"/>
       </w:pPr>
       <w:r>
-        <w:t xml:space="preserve">First, we used the binary (1: reconstructed correctly, 0: not reconstructed correctly) measure from</w:t>
+        <w:t xml:space="preserve">First, we used the binary (1: reconstructed correctly, 0: not reconstructed correctly) measure from McCauley &amp; Christiansen</w:t>
       </w:r>
       <w:r>
         <w:t xml:space="preserve"> </w:t>
       </w:r>
       <w:r>
-        <w:t xml:space="preserve">McCauley and Christiansen (2011)</w:t>
-      </w:r>
-      <w:r>
-        <w:t xml:space="preserve"> </w:t>
-      </w:r>
-      <w:r>
-        <w:t xml:space="preserve">and</w:t>
-      </w:r>
-      <w:r>
-        <w:t xml:space="preserve"> </w:t>
-      </w:r>
-      <w:r>
-        <w:t xml:space="preserve">McCauley and Christiansen (2014)</w:t>
-      </w:r>
-      <w:r>
-        <w:t xml:space="preserve">]. The model’s average percentage of correctly reconstructed utterances across children and age points was similar for the locally and cumulatively sampled speech (local: mean = 61.3 %, range across children = 51.6%–69.6%; cumulative: mean = 59.4%, range across children = 50.8%–68.4%). The number of correctly reconstructed utterances decreased with age, regardless of the sampling methods (local:</w:t>
+        <w:t xml:space="preserve">(2011, 2014)</w:t>
+      </w:r>
+      <w:r>
+        <w:t xml:space="preserve">. The model’s average percentage of correctly reconstructed utterances across children and age points was similar for the locally and cumulatively sampled speech (local: mean = 61.3 %, range across children = 51.6%–69.6%; cumulative: mean = 59.4%, range across children = 50.8%–68.4%). The number of correctly reconstructed utterances decreased with age, regardless of the sampling methods (local:</w:t>
       </w:r>
       <w:r>
         <w:t xml:space="preserve"> </w:t>
@@ -3936,7 +3924,7 @@
         <w:pStyle w:val="Textkrper"/>
       </w:pPr>
       <w:r>
-        <w:t xml:space="preserve">Second, we used our corrected, length-and-repetition-controlled reconstruction score. The model’s average reconstruction score across children and age points was similar for the locally and cumulatively sampled speech (local: mean = 0.12, SE = 0.01; cumulative: mean = 0.08, SE = 0.01). As in the main text, we centered age in the model so that we could investigate whether reconstruction was greater than chance level at the average age in our sample (2;6 years). Using both sampling methods, we found a significant intercept (local sampling:</w:t>
+        <w:t xml:space="preserve">Second, we used our corrected, length-and-repetition-controlled reconstruction score. The model’s average reconstruction score across children and age points was similar for the locally and cumulatively sampled speech (local: mean = 0.12, SE = 0.01; cumulative: mean = 0.08, SE = 0.01). As in the main text, we centered age in the model so that we could investigate whether reconstruction was greater than chance level at the average age in our sample (2;6 years). Using both sampling methods, we found a significantly positive intercept (local sampling:</w:t>
       </w:r>
       <w:r>
         <w:t xml:space="preserve"> </w:t>
@@ -4024,7 +4012,7 @@
         </m:r>
       </m:oMath>
       <w:r>
-        <w:t xml:space="preserve">), and the model’s reconstruction score did not change significantly over age (local sampling:</w:t>
+        <w:t xml:space="preserve">), and the model’s reconstruction score increased over age, significantly in the case of the cumulative sampling method (local sampling:</w:t>
       </w:r>
       <w:r>
         <w:t xml:space="preserve"> </w:t>
@@ -4722,7 +4710,7 @@
     </w:lvl>
   </w:abstractNum>
   <w:abstractNum w:abstractNumId="990">
-    <w:nsid w:val="a49ad064"/>
+    <w:nsid w:val="9a6da6eb"/>
     <w:multiLevelType w:val="multilevel"/>
     <w:lvl w:ilvl="0">
       <w:numFmt w:val="bullet"/>

</xml_diff>

<commit_message>
make minor changes for final submission (accepted!)
</commit_message>
<xml_diff>
--- a/paper/CBL-age_invariance-SuppMat.docx
+++ b/paper/CBL-age_invariance-SuppMat.docx
@@ -84,34 +84,85 @@
     </w:p>
     <w:p>
       <w:pPr>
-        <w:pStyle w:val="FirstParagraph"/>
-      </w:pPr>
-      <w:r>
-        <w:t xml:space="preserve"> </w:t>
+        <w:pStyle w:val="Author"/>
+      </w:pPr>
+      <w:r>
+        <w:t xml:space="preserve">Ingeborg Roete</w:t>
+      </w:r>
+      <w:r>
+        <w:rPr>
+          <w:vertAlign w:val="superscript"/>
+        </w:rPr>
+        <w:t xml:space="preserve">1,2</w:t>
+      </w:r>
+      <w:r>
+        <w:t xml:space="preserve">, Stefan L. Frank</w:t>
+      </w:r>
+      <w:r>
+        <w:rPr>
+          <w:vertAlign w:val="superscript"/>
+        </w:rPr>
+        <w:t xml:space="preserve">2</w:t>
+      </w:r>
+      <w:r>
+        <w:t xml:space="preserve">, Paula Fikkert</w:t>
+      </w:r>
+      <w:r>
+        <w:rPr>
+          <w:vertAlign w:val="superscript"/>
+        </w:rPr>
+        <w:t xml:space="preserve">2</w:t>
+      </w:r>
+      <w:r>
+        <w:t xml:space="preserve">, &amp; Marisa Casillas</w:t>
+      </w:r>
+      <w:r>
+        <w:rPr>
+          <w:vertAlign w:val="superscript"/>
+        </w:rPr>
+        <w:t xml:space="preserve">1</w:t>
       </w:r>
     </w:p>
     <w:p>
       <w:pPr>
-        <w:pStyle w:val="Textkrper"/>
-      </w:pPr>
-      <w:r>
-        <w:t xml:space="preserve"> </w:t>
+        <w:pStyle w:val="Author"/>
+      </w:pPr>
+      <w:r>
+        <w:rPr>
+          <w:vertAlign w:val="superscript"/>
+        </w:rPr>
+        <w:t xml:space="preserve">1</w:t>
+      </w:r>
+      <w:r>
+        <w:t xml:space="preserve"> </w:t>
+      </w:r>
+      <w:r>
+        <w:t xml:space="preserve">Max Planck Institute for Psycholinguistics</w:t>
       </w:r>
     </w:p>
     <w:p>
       <w:pPr>
-        <w:pStyle w:val="Textkrper"/>
-      </w:pPr>
-      <w:r>
-        <w:t xml:space="preserve"> </w:t>
+        <w:pStyle w:val="Author"/>
+      </w:pPr>
+      <w:r>
+        <w:rPr>
+          <w:vertAlign w:val="superscript"/>
+        </w:rPr>
+        <w:t xml:space="preserve">2</w:t>
+      </w:r>
+      <w:r>
+        <w:t xml:space="preserve"> </w:t>
+      </w:r>
+      <w:r>
+        <w:t xml:space="preserve">Radboud University</w:t>
       </w:r>
     </w:p>
     <w:p>
       <w:pPr>
-        <w:pStyle w:val="Textkrper"/>
-      </w:pPr>
-      <w:r>
-        <w:t xml:space="preserve"> </w:t>
+        <w:pStyle w:val="Compact"/>
+      </w:pPr>
+      <w:r>
+        <w:t xml:space="preserve">                                                                                                                                                    </w:t>
       </w:r>
     </w:p>
     <w:p>
@@ -132,96 +183,118 @@
     </w:p>
     <w:p>
       <w:pPr>
-        <w:pStyle w:val="Compact"/>
-        <w:pStyle w:val="Titel"/>
-      </w:pPr>
-      <w:r>
-        <w:t xml:space="preserve">Abstract</w:t>
+        <w:pStyle w:val="Textkrper"/>
+      </w:pPr>
+      <w:r>
+        <w:t xml:space="preserve"> </w:t>
       </w:r>
     </w:p>
     <w:p>
       <w:pPr>
         <w:pStyle w:val="Textkrper"/>
+      </w:pPr>
+      <w:r>
+        <w:t xml:space="preserve"> </w:t>
+      </w:r>
+    </w:p>
+    <w:p>
+      <w:pPr>
+        <w:pStyle w:val="Textkrper"/>
+      </w:pPr>
+      <w:r>
+        <w:t xml:space="preserve"> </w:t>
+      </w:r>
+    </w:p>
+    <w:p>
+      <w:pPr>
+        <w:pStyle w:val="Textkrper"/>
+      </w:pPr>
+      <w:r>
+        <w:t xml:space="preserve"> </w:t>
+      </w:r>
+    </w:p>
+    <w:p>
+      <w:pPr>
+        <w:pStyle w:val="Author"/>
+      </w:pPr>
+      <w:r>
+        <w:t xml:space="preserve">Author note</w:t>
+      </w:r>
+    </w:p>
+    <w:p>
+      <w:pPr>
+        <w:pStyle w:val="Textkrper"/>
+      </w:pPr>
+      <w:r>
+        <w:t xml:space="preserve">Correspondence concerning this article should be addressed to Marisa Casillas, Wundtlaan 1, 6525 XD, Nijmegen, The Netherlands. E-mail:</w:t>
+      </w:r>
+      <w:r>
+        <w:t xml:space="preserve"> </w:t>
+      </w:r>
+      <w:hyperlink r:id="rId20">
+        <w:r>
+          <w:rPr>
+            <w:rStyle w:val="Hyperlink"/>
+          </w:rPr>
+          <w:t xml:space="preserve">marisa.casillas@mpi.nl</w:t>
+        </w:r>
+      </w:hyperlink>
+    </w:p>
+    <w:p>
+      <w:pPr>
+        <w:pStyle w:val="Compact"/>
+        <w:pStyle w:val="h1-pagebreak"/>
+      </w:pPr>
+      <w:r>
+        <w:t xml:space="preserve">Supplementary materials: Modeling the influence of language input statistics on children’s speech production</w:t>
+      </w:r>
+    </w:p>
+    <w:p>
+      <w:pPr>
+        <w:pStyle w:val="berschrift1"/>
+      </w:pPr>
+      <w:bookmarkStart w:id="21" w:name="full-model-output-of-main-text-analyses"/>
+      <w:r>
+        <w:t xml:space="preserve">1	Full model output of main text analyses</w:t>
+      </w:r>
+      <w:bookmarkEnd w:id="21"/>
+    </w:p>
+    <w:p>
+      <w:pPr>
+        <w:pStyle w:val="FirstParagraph"/>
+      </w:pPr>
+      <w:r>
+        <w:t xml:space="preserve">Below readers will find the full statistical model output for each of the six models reported in the main text (that is, one for local input and one for cumulative input for each of the three analyses: uncorrected likelihood of accurate reconstruction, corrected reconstruction accuracy, and likelihood of unseen words).</w:t>
+      </w:r>
+    </w:p>
+    <w:p>
+      <w:r>
+        <w:br w:type="page"/>
+      </w:r>
+    </w:p>
+    <w:p>
+      <w:pPr>
+        <w:pStyle w:val="Compact"/>
+      </w:pPr>
+      <w:r>
+        <w:t xml:space="preserve">(#tab:tab-uncorr_reconstr_acc-local-MAIN)</w:t>
+      </w:r>
+    </w:p>
+    <w:p>
+      <w:pPr>
+        <w:pStyle w:val="Compact"/>
+        <w:pStyle w:val="TableCaption"/>
       </w:pPr>
       <w:r>
         <w:rPr>
           <w:i/>
         </w:rPr>
-        <w:t xml:space="preserve">Keywords:</w:t>
-      </w:r>
-      <w:r>
-        <w:t xml:space="preserve"> </w:t>
-      </w:r>
-      <w:r>
-        <w:t xml:space="preserve">statistical learning, language learning, abstraction, developmental trajectory, age-invariance, CHILDES, children</w:t>
-      </w:r>
-    </w:p>
-    <w:p>
-      <w:pPr>
-        <w:pStyle w:val="Textkrper"/>
-      </w:pPr>
-      <w:r>
-        <w:t xml:space="preserve">Word count:</w:t>
-      </w:r>
-    </w:p>
-    <w:p>
-      <w:pPr>
-        <w:pStyle w:val="Compact"/>
-        <w:pStyle w:val="Titel"/>
-      </w:pPr>
-      <w:r>
-        <w:t xml:space="preserve">Supplementary materials: Modeling the influence of language input statistics on children’s speech production</w:t>
-      </w:r>
-    </w:p>
-    <w:p>
-      <w:pPr>
-        <w:pStyle w:val="berschrift1"/>
-      </w:pPr>
-      <w:bookmarkStart w:id="21" w:name="full-model-output-of-main-text-analyses"/>
-      <w:bookmarkEnd w:id="21"/>
-      <w:r>
-        <w:t xml:space="preserve">Full model output of main text analyses</w:t>
-      </w:r>
-    </w:p>
-    <w:p>
-      <w:pPr>
-        <w:pStyle w:val="FirstParagraph"/>
-      </w:pPr>
-      <w:r>
-        <w:rPr>
-          <w:b/>
-        </w:rPr>
-        <w:t xml:space="preserve">Below readers will find the full statistical model output for each of the six models reported in the main text (that is, one for local input and one for cumulative input for each of the three analyses: uncorrected likelihood of accurate reconstruction, corrected reconstruction accuracy, and likelihood of unseen words).</w:t>
-      </w:r>
-    </w:p>
-    <w:p>
-      <w:pPr>
-        <w:pStyle w:val="Textkrper"/>
-      </w:pPr>
-    </w:p>
-    <w:p>
-      <w:pPr>
-        <w:pStyle w:val="Compact"/>
-      </w:pPr>
-      <w:r>
-        <w:t xml:space="preserve">(#tab:tab-uncorr_reconstr_acc-local-MAIN)</w:t>
-      </w:r>
-    </w:p>
-    <w:p>
-      <w:pPr>
-        <w:pStyle w:val="Compact"/>
-      </w:pPr>
-      <w:r>
-        <w:rPr>
-          <w:i/>
-          <w:b/>
-        </w:rPr>
         <w:t xml:space="preserve">Full model output for the analysis of uncorrected reconstruction accuracy using local speech input.</w:t>
       </w:r>
     </w:p>
     <w:tbl>
       <w:tblPr>
-        <w:tblStyle w:val="TableNormal"/>
+        <w:tblStyle w:val="Table"/>
         <w:tblW w:type="pct" w:w="0.0"/>
         <w:tblLook w:firstRow="1"/>
       </w:tblPr>
@@ -243,7 +316,7 @@
               <w:jc w:val="left"/>
             </w:pPr>
             <w:r>
-              <w:t xml:space="preserve">effect</w:t>
+              <w:t xml:space="preserve">Effect</w:t>
             </w:r>
           </w:p>
         </w:tc>
@@ -260,7 +333,7 @@
               <w:jc w:val="left"/>
             </w:pPr>
             <w:r>
-              <w:t xml:space="preserve">group</w:t>
+              <w:t xml:space="preserve">Group</w:t>
             </w:r>
           </w:p>
         </w:tc>
@@ -277,7 +350,7 @@
               <w:jc w:val="left"/>
             </w:pPr>
             <w:r>
-              <w:t xml:space="preserve">term</w:t>
+              <w:t xml:space="preserve">Term</w:t>
             </w:r>
           </w:p>
         </w:tc>
@@ -294,7 +367,7 @@
               <w:jc w:val="left"/>
             </w:pPr>
             <w:r>
-              <w:t xml:space="preserve">estimate</w:t>
+              <w:t xml:space="preserve">Estimate</w:t>
             </w:r>
           </w:p>
         </w:tc>
@@ -311,7 +384,7 @@
               <w:jc w:val="left"/>
             </w:pPr>
             <w:r>
-              <w:t xml:space="preserve">std.error</w:t>
+              <w:t xml:space="preserve">SE</w:t>
             </w:r>
           </w:p>
         </w:tc>
@@ -328,7 +401,7 @@
               <w:jc w:val="left"/>
             </w:pPr>
             <w:r>
-              <w:t xml:space="preserve">statistic</w:t>
+              <w:t xml:space="preserve">z</w:t>
             </w:r>
           </w:p>
         </w:tc>
@@ -345,7 +418,7 @@
               <w:jc w:val="left"/>
             </w:pPr>
             <w:r>
-              <w:t xml:space="preserve">p.value</w:t>
+              <w:t xml:space="preserve">p</w:t>
             </w:r>
           </w:p>
         </w:tc>
@@ -424,7 +497,7 @@
               <w:jc w:val="left"/>
             </w:pPr>
             <w:r>
-              <w:t xml:space="preserve">0.00</w:t>
+              <w:t xml:space="preserve">&lt;.001</w:t>
             </w:r>
           </w:p>
         </w:tc>
@@ -503,7 +576,7 @@
               <w:jc w:val="left"/>
             </w:pPr>
             <w:r>
-              <w:t xml:space="preserve">0.00</w:t>
+              <w:t xml:space="preserve">&lt;.001</w:t>
             </w:r>
           </w:p>
         </w:tc>
@@ -617,18 +690,18 @@
               <w:jc w:val="left"/>
             </w:pPr>
             <w:r>
-              <w:t xml:space="preserve">sd__age</w:t>
-            </w:r>
-          </w:p>
-        </w:tc>
-        <w:tc>
-          <w:p>
-            <w:pPr>
-              <w:pStyle w:val="Compact"/>
-              <w:jc w:val="left"/>
-            </w:pPr>
-            <w:r>
-              <w:t xml:space="preserve">0.49</w:t>
+              <w:t xml:space="preserve">cor__(Intercept).age</w:t>
+            </w:r>
+          </w:p>
+        </w:tc>
+        <w:tc>
+          <w:p>
+            <w:pPr>
+              <w:pStyle w:val="Compact"/>
+              <w:jc w:val="left"/>
+            </w:pPr>
+            <w:r>
+              <w:t xml:space="preserve">-0.97</w:t>
             </w:r>
           </w:p>
         </w:tc>
@@ -696,18 +769,18 @@
               <w:jc w:val="left"/>
             </w:pPr>
             <w:r>
-              <w:t xml:space="preserve">cor__(Intercept).age</w:t>
-            </w:r>
-          </w:p>
-        </w:tc>
-        <w:tc>
-          <w:p>
-            <w:pPr>
-              <w:pStyle w:val="Compact"/>
-              <w:jc w:val="left"/>
-            </w:pPr>
-            <w:r>
-              <w:t xml:space="preserve">-0.97</w:t>
+              <w:t xml:space="preserve">sd__age</w:t>
+            </w:r>
+          </w:p>
+        </w:tc>
+        <w:tc>
+          <w:p>
+            <w:pPr>
+              <w:pStyle w:val="Compact"/>
+              <w:jc w:val="left"/>
+            </w:pPr>
+            <w:r>
+              <w:t xml:space="preserve">0.49</w:t>
             </w:r>
           </w:p>
         </w:tc>
@@ -757,18 +830,18 @@
     <w:p>
       <w:pPr>
         <w:pStyle w:val="Compact"/>
+        <w:pStyle w:val="TableCaption"/>
       </w:pPr>
       <w:r>
         <w:rPr>
           <w:i/>
-          <w:b/>
         </w:rPr>
         <w:t xml:space="preserve">Full model output for the analysis of uncorrected reconstruction accuracy using cumulative speech input.</w:t>
       </w:r>
     </w:p>
     <w:tbl>
       <w:tblPr>
-        <w:tblStyle w:val="TableNormal"/>
+        <w:tblStyle w:val="Table"/>
         <w:tblW w:type="pct" w:w="0.0"/>
         <w:tblLook w:firstRow="1"/>
       </w:tblPr>
@@ -790,7 +863,7 @@
               <w:jc w:val="left"/>
             </w:pPr>
             <w:r>
-              <w:t xml:space="preserve">effect</w:t>
+              <w:t xml:space="preserve">Effect</w:t>
             </w:r>
           </w:p>
         </w:tc>
@@ -807,7 +880,7 @@
               <w:jc w:val="left"/>
             </w:pPr>
             <w:r>
-              <w:t xml:space="preserve">group</w:t>
+              <w:t xml:space="preserve">Group</w:t>
             </w:r>
           </w:p>
         </w:tc>
@@ -824,7 +897,7 @@
               <w:jc w:val="left"/>
             </w:pPr>
             <w:r>
-              <w:t xml:space="preserve">term</w:t>
+              <w:t xml:space="preserve">Term</w:t>
             </w:r>
           </w:p>
         </w:tc>
@@ -841,7 +914,7 @@
               <w:jc w:val="left"/>
             </w:pPr>
             <w:r>
-              <w:t xml:space="preserve">estimate</w:t>
+              <w:t xml:space="preserve">Estimate</w:t>
             </w:r>
           </w:p>
         </w:tc>
@@ -858,7 +931,7 @@
               <w:jc w:val="left"/>
             </w:pPr>
             <w:r>
-              <w:t xml:space="preserve">std.error</w:t>
+              <w:t xml:space="preserve">SE</w:t>
             </w:r>
           </w:p>
         </w:tc>
@@ -875,7 +948,7 @@
               <w:jc w:val="left"/>
             </w:pPr>
             <w:r>
-              <w:t xml:space="preserve">statistic</w:t>
+              <w:t xml:space="preserve">z</w:t>
             </w:r>
           </w:p>
         </w:tc>
@@ -892,7 +965,7 @@
               <w:jc w:val="left"/>
             </w:pPr>
             <w:r>
-              <w:t xml:space="preserve">p.value</w:t>
+              <w:t xml:space="preserve">p</w:t>
             </w:r>
           </w:p>
         </w:tc>
@@ -971,7 +1044,7 @@
               <w:jc w:val="left"/>
             </w:pPr>
             <w:r>
-              <w:t xml:space="preserve">0.00</w:t>
+              <w:t xml:space="preserve">&lt;.001</w:t>
             </w:r>
           </w:p>
         </w:tc>
@@ -1050,7 +1123,7 @@
               <w:jc w:val="left"/>
             </w:pPr>
             <w:r>
-              <w:t xml:space="preserve">0.00</w:t>
+              <w:t xml:space="preserve">&lt;.001</w:t>
             </w:r>
           </w:p>
         </w:tc>
@@ -1164,18 +1237,18 @@
               <w:jc w:val="left"/>
             </w:pPr>
             <w:r>
-              <w:t xml:space="preserve">sd__age</w:t>
-            </w:r>
-          </w:p>
-        </w:tc>
-        <w:tc>
-          <w:p>
-            <w:pPr>
-              <w:pStyle w:val="Compact"/>
-              <w:jc w:val="left"/>
-            </w:pPr>
-            <w:r>
-              <w:t xml:space="preserve">0.41</w:t>
+              <w:t xml:space="preserve">cor__(Intercept).age</w:t>
+            </w:r>
+          </w:p>
+        </w:tc>
+        <w:tc>
+          <w:p>
+            <w:pPr>
+              <w:pStyle w:val="Compact"/>
+              <w:jc w:val="left"/>
+            </w:pPr>
+            <w:r>
+              <w:t xml:space="preserve">-0.96</w:t>
             </w:r>
           </w:p>
         </w:tc>
@@ -1243,18 +1316,18 @@
               <w:jc w:val="left"/>
             </w:pPr>
             <w:r>
-              <w:t xml:space="preserve">cor__(Intercept).age</w:t>
-            </w:r>
-          </w:p>
-        </w:tc>
-        <w:tc>
-          <w:p>
-            <w:pPr>
-              <w:pStyle w:val="Compact"/>
-              <w:jc w:val="left"/>
-            </w:pPr>
-            <w:r>
-              <w:t xml:space="preserve">-0.96</w:t>
+              <w:t xml:space="preserve">sd__age</w:t>
+            </w:r>
+          </w:p>
+        </w:tc>
+        <w:tc>
+          <w:p>
+            <w:pPr>
+              <w:pStyle w:val="Compact"/>
+              <w:jc w:val="left"/>
+            </w:pPr>
+            <w:r>
+              <w:t xml:space="preserve">0.41</w:t>
             </w:r>
           </w:p>
         </w:tc>
@@ -1304,18 +1377,18 @@
     <w:p>
       <w:pPr>
         <w:pStyle w:val="Compact"/>
+        <w:pStyle w:val="TableCaption"/>
       </w:pPr>
       <w:r>
         <w:rPr>
           <w:i/>
-          <w:b/>
         </w:rPr>
         <w:t xml:space="preserve">Full model output for the analysis of corrected reconstruction accuracy using local speech input.</w:t>
       </w:r>
     </w:p>
     <w:tbl>
       <w:tblPr>
-        <w:tblStyle w:val="TableNormal"/>
+        <w:tblStyle w:val="Table"/>
         <w:tblW w:type="pct" w:w="0.0"/>
         <w:tblLook w:firstRow="1"/>
       </w:tblPr>
@@ -1337,7 +1410,7 @@
               <w:jc w:val="left"/>
             </w:pPr>
             <w:r>
-              <w:t xml:space="preserve">effect</w:t>
+              <w:t xml:space="preserve">Effect</w:t>
             </w:r>
           </w:p>
         </w:tc>
@@ -1354,7 +1427,7 @@
               <w:jc w:val="left"/>
             </w:pPr>
             <w:r>
-              <w:t xml:space="preserve">group</w:t>
+              <w:t xml:space="preserve">Group</w:t>
             </w:r>
           </w:p>
         </w:tc>
@@ -1371,7 +1444,7 @@
               <w:jc w:val="left"/>
             </w:pPr>
             <w:r>
-              <w:t xml:space="preserve">term</w:t>
+              <w:t xml:space="preserve">Term</w:t>
             </w:r>
           </w:p>
         </w:tc>
@@ -1388,7 +1461,7 @@
               <w:jc w:val="left"/>
             </w:pPr>
             <w:r>
-              <w:t xml:space="preserve">estimate</w:t>
+              <w:t xml:space="preserve">Estimate</w:t>
             </w:r>
           </w:p>
         </w:tc>
@@ -1405,7 +1478,7 @@
               <w:jc w:val="left"/>
             </w:pPr>
             <w:r>
-              <w:t xml:space="preserve">std.error</w:t>
+              <w:t xml:space="preserve">SE</w:t>
             </w:r>
           </w:p>
         </w:tc>
@@ -1422,24 +1495,7 @@
               <w:jc w:val="left"/>
             </w:pPr>
             <w:r>
-              <w:t xml:space="preserve">statistic</w:t>
-            </w:r>
-          </w:p>
-        </w:tc>
-        <w:tc>
-          <w:tcPr>
-            <w:tcBorders>
-              <w:bottom w:val="single"/>
-            </w:tcBorders>
-            <w:vAlign w:val="bottom"/>
-          </w:tcPr>
-          <w:p>
-            <w:pPr>
-              <w:pStyle w:val="Compact"/>
-              <w:jc w:val="left"/>
-            </w:pPr>
-            <w:r>
-              <w:t xml:space="preserve">p.value</w:t>
+              <w:t xml:space="preserve">t</w:t>
             </w:r>
           </w:p>
         </w:tc>
@@ -1511,17 +1567,6 @@
             </w:r>
           </w:p>
         </w:tc>
-        <w:tc>
-          <w:p>
-            <w:pPr>
-              <w:pStyle w:val="Compact"/>
-              <w:jc w:val="left"/>
-            </w:pPr>
-            <w:r>
-              <w:t xml:space="preserve">NA</w:t>
-            </w:r>
-          </w:p>
-        </w:tc>
       </w:tr>
       <w:tr>
         <w:tc>
@@ -1590,17 +1635,6 @@
             </w:r>
           </w:p>
         </w:tc>
-        <w:tc>
-          <w:p>
-            <w:pPr>
-              <w:pStyle w:val="Compact"/>
-              <w:jc w:val="left"/>
-            </w:pPr>
-            <w:r>
-              <w:t xml:space="preserve">NA</w:t>
-            </w:r>
-          </w:p>
-        </w:tc>
       </w:tr>
       <w:tr>
         <w:tc>
@@ -1669,17 +1703,6 @@
             </w:r>
           </w:p>
         </w:tc>
-        <w:tc>
-          <w:p>
-            <w:pPr>
-              <w:pStyle w:val="Compact"/>
-              <w:jc w:val="left"/>
-            </w:pPr>
-            <w:r>
-              <w:t xml:space="preserve">NA</w:t>
-            </w:r>
-          </w:p>
-        </w:tc>
       </w:tr>
       <w:tr>
         <w:tc>
@@ -1711,29 +1734,18 @@
               <w:jc w:val="left"/>
             </w:pPr>
             <w:r>
-              <w:t xml:space="preserve">sd__recentered_age</w:t>
-            </w:r>
-          </w:p>
-        </w:tc>
-        <w:tc>
-          <w:p>
-            <w:pPr>
-              <w:pStyle w:val="Compact"/>
-              <w:jc w:val="left"/>
-            </w:pPr>
-            <w:r>
-              <w:t xml:space="preserve">0.04</w:t>
-            </w:r>
-          </w:p>
-        </w:tc>
-        <w:tc>
-          <w:p>
-            <w:pPr>
-              <w:pStyle w:val="Compact"/>
-              <w:jc w:val="left"/>
-            </w:pPr>
-            <w:r>
-              <w:t xml:space="preserve">NA</w:t>
+              <w:t xml:space="preserve">cor__(Intercept).recentered_age</w:t>
+            </w:r>
+          </w:p>
+        </w:tc>
+        <w:tc>
+          <w:p>
+            <w:pPr>
+              <w:pStyle w:val="Compact"/>
+              <w:jc w:val="left"/>
+            </w:pPr>
+            <w:r>
+              <w:t xml:space="preserve">0.63</w:t>
             </w:r>
           </w:p>
         </w:tc>
@@ -1790,29 +1802,18 @@
               <w:jc w:val="left"/>
             </w:pPr>
             <w:r>
-              <w:t xml:space="preserve">cor__(Intercept).recentered_age</w:t>
-            </w:r>
-          </w:p>
-        </w:tc>
-        <w:tc>
-          <w:p>
-            <w:pPr>
-              <w:pStyle w:val="Compact"/>
-              <w:jc w:val="left"/>
-            </w:pPr>
-            <w:r>
-              <w:t xml:space="preserve">0.63</w:t>
-            </w:r>
-          </w:p>
-        </w:tc>
-        <w:tc>
-          <w:p>
-            <w:pPr>
-              <w:pStyle w:val="Compact"/>
-              <w:jc w:val="left"/>
-            </w:pPr>
-            <w:r>
-              <w:t xml:space="preserve">NA</w:t>
+              <w:t xml:space="preserve">sd__recentered_age</w:t>
+            </w:r>
+          </w:p>
+        </w:tc>
+        <w:tc>
+          <w:p>
+            <w:pPr>
+              <w:pStyle w:val="Compact"/>
+              <w:jc w:val="left"/>
+            </w:pPr>
+            <w:r>
+              <w:t xml:space="preserve">0.04</w:t>
             </w:r>
           </w:p>
         </w:tc>
@@ -1881,17 +1882,6 @@
             </w:pPr>
             <w:r>
               <w:t xml:space="preserve">0.63</w:t>
-            </w:r>
-          </w:p>
-        </w:tc>
-        <w:tc>
-          <w:p>
-            <w:pPr>
-              <w:pStyle w:val="Compact"/>
-              <w:jc w:val="left"/>
-            </w:pPr>
-            <w:r>
-              <w:t xml:space="preserve">NA</w:t>
             </w:r>
           </w:p>
         </w:tc>
@@ -1930,18 +1920,18 @@
     <w:p>
       <w:pPr>
         <w:pStyle w:val="Compact"/>
+        <w:pStyle w:val="TableCaption"/>
       </w:pPr>
       <w:r>
         <w:rPr>
           <w:i/>
-          <w:b/>
         </w:rPr>
         <w:t xml:space="preserve">Full model output for the analysis of corrected reconstruction accuracy using cumulative speech input.</w:t>
       </w:r>
     </w:p>
     <w:tbl>
       <w:tblPr>
-        <w:tblStyle w:val="TableNormal"/>
+        <w:tblStyle w:val="Table"/>
         <w:tblW w:type="pct" w:w="0.0"/>
         <w:tblLook w:firstRow="1"/>
       </w:tblPr>
@@ -1963,7 +1953,7 @@
               <w:jc w:val="left"/>
             </w:pPr>
             <w:r>
-              <w:t xml:space="preserve">effect</w:t>
+              <w:t xml:space="preserve">Effect</w:t>
             </w:r>
           </w:p>
         </w:tc>
@@ -1980,7 +1970,7 @@
               <w:jc w:val="left"/>
             </w:pPr>
             <w:r>
-              <w:t xml:space="preserve">group</w:t>
+              <w:t xml:space="preserve">Group</w:t>
             </w:r>
           </w:p>
         </w:tc>
@@ -1997,7 +1987,7 @@
               <w:jc w:val="left"/>
             </w:pPr>
             <w:r>
-              <w:t xml:space="preserve">term</w:t>
+              <w:t xml:space="preserve">Term</w:t>
             </w:r>
           </w:p>
         </w:tc>
@@ -2014,7 +2004,7 @@
               <w:jc w:val="left"/>
             </w:pPr>
             <w:r>
-              <w:t xml:space="preserve">estimate</w:t>
+              <w:t xml:space="preserve">Estimate</w:t>
             </w:r>
           </w:p>
         </w:tc>
@@ -2031,7 +2021,7 @@
               <w:jc w:val="left"/>
             </w:pPr>
             <w:r>
-              <w:t xml:space="preserve">std.error</w:t>
+              <w:t xml:space="preserve">SE</w:t>
             </w:r>
           </w:p>
         </w:tc>
@@ -2048,24 +2038,7 @@
               <w:jc w:val="left"/>
             </w:pPr>
             <w:r>
-              <w:t xml:space="preserve">statistic</w:t>
-            </w:r>
-          </w:p>
-        </w:tc>
-        <w:tc>
-          <w:tcPr>
-            <w:tcBorders>
-              <w:bottom w:val="single"/>
-            </w:tcBorders>
-            <w:vAlign w:val="bottom"/>
-          </w:tcPr>
-          <w:p>
-            <w:pPr>
-              <w:pStyle w:val="Compact"/>
-              <w:jc w:val="left"/>
-            </w:pPr>
-            <w:r>
-              <w:t xml:space="preserve">p.value</w:t>
+              <w:t xml:space="preserve">t</w:t>
             </w:r>
           </w:p>
         </w:tc>
@@ -2137,17 +2110,6 @@
             </w:r>
           </w:p>
         </w:tc>
-        <w:tc>
-          <w:p>
-            <w:pPr>
-              <w:pStyle w:val="Compact"/>
-              <w:jc w:val="left"/>
-            </w:pPr>
-            <w:r>
-              <w:t xml:space="preserve">NA</w:t>
-            </w:r>
-          </w:p>
-        </w:tc>
       </w:tr>
       <w:tr>
         <w:tc>
@@ -2216,17 +2178,6 @@
             </w:r>
           </w:p>
         </w:tc>
-        <w:tc>
-          <w:p>
-            <w:pPr>
-              <w:pStyle w:val="Compact"/>
-              <w:jc w:val="left"/>
-            </w:pPr>
-            <w:r>
-              <w:t xml:space="preserve">NA</w:t>
-            </w:r>
-          </w:p>
-        </w:tc>
       </w:tr>
       <w:tr>
         <w:tc>
@@ -2295,17 +2246,6 @@
             </w:r>
           </w:p>
         </w:tc>
-        <w:tc>
-          <w:p>
-            <w:pPr>
-              <w:pStyle w:val="Compact"/>
-              <w:jc w:val="left"/>
-            </w:pPr>
-            <w:r>
-              <w:t xml:space="preserve">NA</w:t>
-            </w:r>
-          </w:p>
-        </w:tc>
       </w:tr>
       <w:tr>
         <w:tc>
@@ -2337,29 +2277,18 @@
               <w:jc w:val="left"/>
             </w:pPr>
             <w:r>
-              <w:t xml:space="preserve">sd__recentered_age</w:t>
-            </w:r>
-          </w:p>
-        </w:tc>
-        <w:tc>
-          <w:p>
-            <w:pPr>
-              <w:pStyle w:val="Compact"/>
-              <w:jc w:val="left"/>
-            </w:pPr>
-            <w:r>
-              <w:t xml:space="preserve">0.03</w:t>
-            </w:r>
-          </w:p>
-        </w:tc>
-        <w:tc>
-          <w:p>
-            <w:pPr>
-              <w:pStyle w:val="Compact"/>
-              <w:jc w:val="left"/>
-            </w:pPr>
-            <w:r>
-              <w:t xml:space="preserve">NA</w:t>
+              <w:t xml:space="preserve">cor__(Intercept).recentered_age</w:t>
+            </w:r>
+          </w:p>
+        </w:tc>
+        <w:tc>
+          <w:p>
+            <w:pPr>
+              <w:pStyle w:val="Compact"/>
+              <w:jc w:val="left"/>
+            </w:pPr>
+            <w:r>
+              <w:t xml:space="preserve">-0.71</w:t>
             </w:r>
           </w:p>
         </w:tc>
@@ -2416,29 +2345,18 @@
               <w:jc w:val="left"/>
             </w:pPr>
             <w:r>
-              <w:t xml:space="preserve">cor__(Intercept).recentered_age</w:t>
-            </w:r>
-          </w:p>
-        </w:tc>
-        <w:tc>
-          <w:p>
-            <w:pPr>
-              <w:pStyle w:val="Compact"/>
-              <w:jc w:val="left"/>
-            </w:pPr>
-            <w:r>
-              <w:t xml:space="preserve">-0.71</w:t>
-            </w:r>
-          </w:p>
-        </w:tc>
-        <w:tc>
-          <w:p>
-            <w:pPr>
-              <w:pStyle w:val="Compact"/>
-              <w:jc w:val="left"/>
-            </w:pPr>
-            <w:r>
-              <w:t xml:space="preserve">NA</w:t>
+              <w:t xml:space="preserve">sd__recentered_age</w:t>
+            </w:r>
+          </w:p>
+        </w:tc>
+        <w:tc>
+          <w:p>
+            <w:pPr>
+              <w:pStyle w:val="Compact"/>
+              <w:jc w:val="left"/>
+            </w:pPr>
+            <w:r>
+              <w:t xml:space="preserve">0.03</w:t>
             </w:r>
           </w:p>
         </w:tc>
@@ -2507,17 +2425,6 @@
             </w:pPr>
             <w:r>
               <w:t xml:space="preserve">0.59</w:t>
-            </w:r>
-          </w:p>
-        </w:tc>
-        <w:tc>
-          <w:p>
-            <w:pPr>
-              <w:pStyle w:val="Compact"/>
-              <w:jc w:val="left"/>
-            </w:pPr>
-            <w:r>
-              <w:t xml:space="preserve">NA</w:t>
             </w:r>
           </w:p>
         </w:tc>
@@ -2556,18 +2463,18 @@
     <w:p>
       <w:pPr>
         <w:pStyle w:val="Compact"/>
+        <w:pStyle w:val="TableCaption"/>
       </w:pPr>
       <w:r>
         <w:rPr>
           <w:i/>
-          <w:b/>
         </w:rPr>
         <w:t xml:space="preserve">Full model output for the analysis of likelihood that a word in the child’s speech was seen during training.</w:t>
       </w:r>
     </w:p>
     <w:tbl>
       <w:tblPr>
-        <w:tblStyle w:val="TableNormal"/>
+        <w:tblStyle w:val="Table"/>
         <w:tblW w:type="pct" w:w="0.0"/>
         <w:tblLook w:firstRow="1"/>
       </w:tblPr>
@@ -2589,7 +2496,7 @@
               <w:jc w:val="left"/>
             </w:pPr>
             <w:r>
-              <w:t xml:space="preserve">effect</w:t>
+              <w:t xml:space="preserve">Effect</w:t>
             </w:r>
           </w:p>
         </w:tc>
@@ -2606,7 +2513,7 @@
               <w:jc w:val="left"/>
             </w:pPr>
             <w:r>
-              <w:t xml:space="preserve">group</w:t>
+              <w:t xml:space="preserve">Group</w:t>
             </w:r>
           </w:p>
         </w:tc>
@@ -2623,7 +2530,7 @@
               <w:jc w:val="left"/>
             </w:pPr>
             <w:r>
-              <w:t xml:space="preserve">term</w:t>
+              <w:t xml:space="preserve">Term</w:t>
             </w:r>
           </w:p>
         </w:tc>
@@ -2640,7 +2547,7 @@
               <w:jc w:val="left"/>
             </w:pPr>
             <w:r>
-              <w:t xml:space="preserve">estimate</w:t>
+              <w:t xml:space="preserve">Estimate</w:t>
             </w:r>
           </w:p>
         </w:tc>
@@ -2657,7 +2564,7 @@
               <w:jc w:val="left"/>
             </w:pPr>
             <w:r>
-              <w:t xml:space="preserve">std.error</w:t>
+              <w:t xml:space="preserve">SE</w:t>
             </w:r>
           </w:p>
         </w:tc>
@@ -2674,7 +2581,7 @@
               <w:jc w:val="left"/>
             </w:pPr>
             <w:r>
-              <w:t xml:space="preserve">statistic</w:t>
+              <w:t xml:space="preserve">z</w:t>
             </w:r>
           </w:p>
         </w:tc>
@@ -2691,7 +2598,7 @@
               <w:jc w:val="left"/>
             </w:pPr>
             <w:r>
-              <w:t xml:space="preserve">p.value</w:t>
+              <w:t xml:space="preserve">p</w:t>
             </w:r>
           </w:p>
         </w:tc>
@@ -2770,7 +2677,7 @@
               <w:jc w:val="left"/>
             </w:pPr>
             <w:r>
-              <w:t xml:space="preserve">0.00</w:t>
+              <w:t xml:space="preserve">&lt;.001</w:t>
             </w:r>
           </w:p>
         </w:tc>
@@ -2849,7 +2756,7 @@
               <w:jc w:val="left"/>
             </w:pPr>
             <w:r>
-              <w:t xml:space="preserve">0.00</w:t>
+              <w:t xml:space="preserve">&lt;.001</w:t>
             </w:r>
           </w:p>
         </w:tc>
@@ -2963,18 +2870,18 @@
               <w:jc w:val="left"/>
             </w:pPr>
             <w:r>
-              <w:t xml:space="preserve">sd__age</w:t>
-            </w:r>
-          </w:p>
-        </w:tc>
-        <w:tc>
-          <w:p>
-            <w:pPr>
-              <w:pStyle w:val="Compact"/>
-              <w:jc w:val="left"/>
-            </w:pPr>
-            <w:r>
-              <w:t xml:space="preserve">0.25</w:t>
+              <w:t xml:space="preserve">cor__(Intercept).age</w:t>
+            </w:r>
+          </w:p>
+        </w:tc>
+        <w:tc>
+          <w:p>
+            <w:pPr>
+              <w:pStyle w:val="Compact"/>
+              <w:jc w:val="left"/>
+            </w:pPr>
+            <w:r>
+              <w:t xml:space="preserve">-0.94</w:t>
             </w:r>
           </w:p>
         </w:tc>
@@ -3042,18 +2949,18 @@
               <w:jc w:val="left"/>
             </w:pPr>
             <w:r>
-              <w:t xml:space="preserve">cor__(Intercept).age</w:t>
-            </w:r>
-          </w:p>
-        </w:tc>
-        <w:tc>
-          <w:p>
-            <w:pPr>
-              <w:pStyle w:val="Compact"/>
-              <w:jc w:val="left"/>
-            </w:pPr>
-            <w:r>
-              <w:t xml:space="preserve">-0.94</w:t>
+              <w:t xml:space="preserve">sd__age</w:t>
+            </w:r>
+          </w:p>
+        </w:tc>
+        <w:tc>
+          <w:p>
+            <w:pPr>
+              <w:pStyle w:val="Compact"/>
+              <w:jc w:val="left"/>
+            </w:pPr>
+            <w:r>
+              <w:t xml:space="preserve">0.25</w:t>
             </w:r>
           </w:p>
         </w:tc>
@@ -3103,18 +3010,18 @@
     <w:p>
       <w:pPr>
         <w:pStyle w:val="Compact"/>
+        <w:pStyle w:val="TableCaption"/>
       </w:pPr>
       <w:r>
         <w:rPr>
           <w:i/>
-          <w:b/>
         </w:rPr>
         <w:t xml:space="preserve">Full model output for the analysis of number of utterances with previously unheard words using cumulative speech input.</w:t>
       </w:r>
     </w:p>
     <w:tbl>
       <w:tblPr>
-        <w:tblStyle w:val="TableNormal"/>
+        <w:tblStyle w:val="Table"/>
         <w:tblW w:type="pct" w:w="0.0"/>
         <w:tblLook w:firstRow="1"/>
       </w:tblPr>
@@ -3136,7 +3043,7 @@
               <w:jc w:val="left"/>
             </w:pPr>
             <w:r>
-              <w:t xml:space="preserve">effect</w:t>
+              <w:t xml:space="preserve">Effect</w:t>
             </w:r>
           </w:p>
         </w:tc>
@@ -3153,7 +3060,7 @@
               <w:jc w:val="left"/>
             </w:pPr>
             <w:r>
-              <w:t xml:space="preserve">group</w:t>
+              <w:t xml:space="preserve">Group</w:t>
             </w:r>
           </w:p>
         </w:tc>
@@ -3170,7 +3077,7 @@
               <w:jc w:val="left"/>
             </w:pPr>
             <w:r>
-              <w:t xml:space="preserve">term</w:t>
+              <w:t xml:space="preserve">Term</w:t>
             </w:r>
           </w:p>
         </w:tc>
@@ -3187,7 +3094,7 @@
               <w:jc w:val="left"/>
             </w:pPr>
             <w:r>
-              <w:t xml:space="preserve">estimate</w:t>
+              <w:t xml:space="preserve">Estimate</w:t>
             </w:r>
           </w:p>
         </w:tc>
@@ -3204,7 +3111,7 @@
               <w:jc w:val="left"/>
             </w:pPr>
             <w:r>
-              <w:t xml:space="preserve">std.error</w:t>
+              <w:t xml:space="preserve">SE</w:t>
             </w:r>
           </w:p>
         </w:tc>
@@ -3221,7 +3128,7 @@
               <w:jc w:val="left"/>
             </w:pPr>
             <w:r>
-              <w:t xml:space="preserve">statistic</w:t>
+              <w:t xml:space="preserve">z</w:t>
             </w:r>
           </w:p>
         </w:tc>
@@ -3238,7 +3145,7 @@
               <w:jc w:val="left"/>
             </w:pPr>
             <w:r>
-              <w:t xml:space="preserve">p.value</w:t>
+              <w:t xml:space="preserve">p</w:t>
             </w:r>
           </w:p>
         </w:tc>
@@ -3317,7 +3224,7 @@
               <w:jc w:val="left"/>
             </w:pPr>
             <w:r>
-              <w:t xml:space="preserve">0.00</w:t>
+              <w:t xml:space="preserve">&lt;.001</w:t>
             </w:r>
           </w:p>
         </w:tc>
@@ -3396,7 +3303,7 @@
               <w:jc w:val="left"/>
             </w:pPr>
             <w:r>
-              <w:t xml:space="preserve">0.86</w:t>
+              <w:t xml:space="preserve">0.85</w:t>
             </w:r>
           </w:p>
         </w:tc>
@@ -3510,18 +3417,18 @@
               <w:jc w:val="left"/>
             </w:pPr>
             <w:r>
-              <w:t xml:space="preserve">sd__age</w:t>
-            </w:r>
-          </w:p>
-        </w:tc>
-        <w:tc>
-          <w:p>
-            <w:pPr>
-              <w:pStyle w:val="Compact"/>
-              <w:jc w:val="left"/>
-            </w:pPr>
-            <w:r>
-              <w:t xml:space="preserve">0.25</w:t>
+              <w:t xml:space="preserve">cor__(Intercept).age</w:t>
+            </w:r>
+          </w:p>
+        </w:tc>
+        <w:tc>
+          <w:p>
+            <w:pPr>
+              <w:pStyle w:val="Compact"/>
+              <w:jc w:val="left"/>
+            </w:pPr>
+            <w:r>
+              <w:t xml:space="preserve">-0.96</w:t>
             </w:r>
           </w:p>
         </w:tc>
@@ -3589,18 +3496,18 @@
               <w:jc w:val="left"/>
             </w:pPr>
             <w:r>
-              <w:t xml:space="preserve">cor__(Intercept).age</w:t>
-            </w:r>
-          </w:p>
-        </w:tc>
-        <w:tc>
-          <w:p>
-            <w:pPr>
-              <w:pStyle w:val="Compact"/>
-              <w:jc w:val="left"/>
-            </w:pPr>
-            <w:r>
-              <w:t xml:space="preserve">-0.96</w:t>
+              <w:t xml:space="preserve">sd__age</w:t>
+            </w:r>
+          </w:p>
+        </w:tc>
+        <w:tc>
+          <w:p>
+            <w:pPr>
+              <w:pStyle w:val="Compact"/>
+              <w:jc w:val="left"/>
+            </w:pPr>
+            <w:r>
+              <w:t xml:space="preserve">0.25</w:t>
             </w:r>
           </w:p>
         </w:tc>
@@ -3640,32 +3547,26 @@
       </w:tr>
     </w:tbl>
     <w:p>
-      <w:pPr>
-        <w:pStyle w:val="Textkrper"/>
-      </w:pPr>
+      <w:r>
+        <w:br w:type="page"/>
+      </w:r>
     </w:p>
     <w:p>
       <w:pPr>
         <w:pStyle w:val="berschrift1"/>
       </w:pPr>
-      <w:bookmarkStart w:id="22" w:name="results-using-the-original-mccauley-and-christiansen-2011-reconstruction-method"/>
+      <w:bookmarkStart w:id="22" w:name="X2217214003a5db6ddd657f4bd7413879df34e0f"/>
+      <w:r>
+        <w:t xml:space="preserve">2	Results using the original McCauley and Christiansen (2011) reconstruction method</w:t>
+      </w:r>
       <w:bookmarkEnd w:id="22"/>
-      <w:r>
-        <w:t xml:space="preserve">Results using the original McCauley and Christiansen (2011) reconstruction method</w:t>
-      </w:r>
     </w:p>
     <w:p>
       <w:pPr>
         <w:pStyle w:val="FirstParagraph"/>
       </w:pPr>
       <w:r>
-        <w:rPr>
-          <w:b/>
-        </w:rPr>
-        <w:t xml:space="preserve">While our implementation of the CBL learner is identical to McCauley and Christiansen’s, o</w:t>
-      </w:r>
-      <w:r>
-        <w:t xml:space="preserve">ur implementation of the</w:t>
+        <w:t xml:space="preserve">While our implementation of the CBL learner is identical to McCauley and Christiansen’s, our implementation of the</w:t>
       </w:r>
       <w:r>
         <w:t xml:space="preserve"> </w:t>
@@ -3673,7 +3574,6 @@
       <w:r>
         <w:rPr>
           <w:i/>
-          <w:b/>
         </w:rPr>
         <w:t xml:space="preserve">reconstruction task</w:t>
       </w:r>
@@ -3681,109 +3581,49 @@
         <w:t xml:space="preserve"> </w:t>
       </w:r>
       <w:r>
-        <w:t xml:space="preserve">diverges slightly from</w:t>
+        <w:t xml:space="preserve">diverges slightly from theirs: we discard utterances with unknown words and instead provide a second analysis focused on the number of these</w:t>
       </w:r>
       <w:r>
         <w:t xml:space="preserve"> </w:t>
       </w:r>
       <w:r>
-        <w:rPr>
-          <w:b/>
-        </w:rPr>
-        <w:t xml:space="preserve">theirs: we discard utterances with unknown words and instead provide a second analysis focused on the number of these</w:t>
-      </w:r>
-      <w:r>
-        <w:rPr>
-          <w:b/>
-        </w:rPr>
+        <w:t xml:space="preserve">‘</w:t>
+      </w:r>
+      <w:r>
+        <w:t xml:space="preserve">un-reconstructable</w:t>
+      </w:r>
+      <w:r>
+        <w:t xml:space="preserve">’</w:t>
+      </w:r>
+      <w:r>
         <w:t xml:space="preserve"> </w:t>
       </w:r>
       <w:r>
-        <w:rPr>
-          <w:b/>
-        </w:rPr>
-        <w:t xml:space="preserve">‘</w:t>
-      </w:r>
-      <w:r>
-        <w:rPr>
-          <w:b/>
-        </w:rPr>
-        <w:t xml:space="preserve">un-reconstructable</w:t>
-      </w:r>
-      <w:r>
-        <w:rPr>
-          <w:b/>
-        </w:rPr>
-        <w:t xml:space="preserve">’</w:t>
-      </w:r>
-      <w:r>
-        <w:rPr>
-          <w:b/>
-        </w:rPr>
+        <w:t xml:space="preserve">utterances across age. Our reasoning for discarding utterances with unknown words was that there is no obvious way to give them a valid default transition matrix with other existing chunks. In contrast,</w:t>
+      </w:r>
+      <w:r>
         <w:t xml:space="preserve"> </w:t>
       </w:r>
       <w:r>
-        <w:rPr>
-          <w:b/>
-        </w:rPr>
-        <w:t xml:space="preserve">utterances across age. Our reasoning for discarding utterances with unknown words was that there is no obvious way to give them a valid default transition matrix with other existing chunks. In contrast,</w:t>
-      </w:r>
-      <w:r>
-        <w:rPr>
-          <w:b/>
-        </w:rPr>
+        <w:t xml:space="preserve">McCauley and Christiansen (2011)</w:t>
+      </w:r>
+      <w:r>
         <w:t xml:space="preserve"> </w:t>
       </w:r>
       <w:r>
-        <w:rPr>
-          <w:b/>
-        </w:rPr>
-        <w:t xml:space="preserve">McCauley and Christiansen (2011)</w:t>
-      </w:r>
-      <w:r>
-        <w:rPr>
-          <w:b/>
-        </w:rPr>
+        <w:t xml:space="preserve">built a new chunk for each unknown word when reconstructing utterances. This chunk with the unknown word was then assigned a BTP equal to zero with respect to any other chunk in the utterance it originated from. In what follows, we present results using McCauley and Christiansen’s</w:t>
+      </w:r>
+      <w:r>
         <w:t xml:space="preserve"> </w:t>
       </w:r>
       <w:r>
-        <w:rPr>
-          <w:b/>
-        </w:rPr>
-        <w:t xml:space="preserve">built a new chunk for each unknown word when reconstructing utterances. This chunk with the unknown word was then assigned a BTP equal to zero with respect to any other chunk in the utterance it originated from. In what follows,</w:t>
+        <w:t xml:space="preserve">(2011)</w:t>
       </w:r>
       <w:r>
         <w:t xml:space="preserve"> </w:t>
       </w:r>
       <w:r>
-        <w:t xml:space="preserve">we present results using McCauley and Christiansen’s</w:t>
-      </w:r>
-      <w:r>
-        <w:t xml:space="preserve"> </w:t>
-      </w:r>
-      <w:r>
-        <w:t xml:space="preserve">(2011)</w:t>
-      </w:r>
-      <w:r>
-        <w:t xml:space="preserve"> </w:t>
-      </w:r>
-      <w:r>
-        <w:t xml:space="preserve">original reconstruction task method.</w:t>
-      </w:r>
-      <w:r>
-        <w:t xml:space="preserve"> </w:t>
-      </w:r>
-      <w:r>
-        <w:rPr>
-          <w:b/>
-        </w:rPr>
-        <w:t xml:space="preserve">Because their reconstruction task attempts to reconstruct all utterances, we do not also</w:t>
-      </w:r>
-      <w:r>
-        <w:t xml:space="preserve"> </w:t>
-      </w:r>
-      <w:r>
-        <w:t xml:space="preserve">provide analyses of the number of utterances containing unknown words.</w:t>
+        <w:t xml:space="preserve">original reconstruction task method. Because their reconstruction task attempts to reconstruct all utterances, we do not also provide analyses of the number of utterances containing unknown words.</w:t>
       </w:r>
     </w:p>
     <w:p>
@@ -3808,7 +3648,7 @@
         <w:t xml:space="preserve">(2011, 2014)</w:t>
       </w:r>
       <w:r>
-        <w:t xml:space="preserve">. The model’s average percentage of correctly reconstructed utterances across children and age points was similar for the locally and cumulatively sampled speech (local: mean = 61.3 %, range across children = 51.6%–69.6%; cumulative: mean = 59.4%, range across children = 50.8%–68.4%). The number of correctly reconstructed utterances decreased with age, regardless of the sampling methods (local:</w:t>
+        <w:t xml:space="preserve">. The model’s average percentage of correctly reconstructed utterances across children and age points was similar for the locally and cumulatively sampled speech (local: mean = 61.3 %, range across children = 51.6%–69.6%; cumulative: mean = 59.4%, range across children = 50.8%–68.4%). The number of correctly reconstructed utterances decreased with age, regardless of the sampling method (local:</w:t>
       </w:r>
       <w:r>
         <w:t xml:space="preserve"> </w:t>
@@ -4127,14 +3967,14 @@
     </w:p>
     <w:p>
       <w:pPr>
-        <w:pStyle w:val="FigureWithCaption"/>
+        <w:pStyle w:val="CaptionedFigure"/>
       </w:pPr>
       <w:r>
         <w:drawing>
           <wp:inline>
             <wp:extent cx="5969000" cy="2785533"/>
             <wp:effectExtent b="0" l="0" r="0" t="0"/>
-            <wp:docPr descr="Figure 1: Uncorrected reconstruction scores across the analyzed age range for local (left) and cumulative (right) sampling while using McCauley and Christiansen’s method for handling new words." title="" id="1" name="Picture"/>
+            <wp:docPr descr="Figure 1.   Uncorrected reconstruction scores across the analyzed age range for local (left) and cumulative (right) sampling while using McCauley and Christiansen’s method for handling new words." title="" id="1" name="Picture"/>
             <a:graphic>
               <a:graphicData uri="http://schemas.openxmlformats.org/drawingml/2006/picture">
                 <pic:pic>
@@ -4177,19 +4017,37 @@
         <w:pStyle w:val="ImageCaption"/>
       </w:pPr>
       <w:r>
-        <w:t xml:space="preserve">Figure 1: Uncorrected reconstruction scores across the analyzed age range for local (left) and cumulative (right) sampling while using McCauley and Christiansen’s method for handling new words.</w:t>
+        <w:rPr>
+          <w:i/>
+        </w:rPr>
+        <w:t xml:space="preserve">Figure</w:t>
+      </w:r>
+      <w:r>
+        <w:t xml:space="preserve"> </w:t>
+      </w:r>
+      <w:r>
+        <w:rPr>
+          <w:i/>
+        </w:rPr>
+        <w:t xml:space="preserve">1.  </w:t>
+      </w:r>
+      <w:r>
+        <w:t xml:space="preserve"> </w:t>
+      </w:r>
+      <w:r>
+        <w:t xml:space="preserve">Uncorrected reconstruction scores across the analyzed age range for local (left) and cumulative (right) sampling while using McCauley and Christiansen’s method for handling new words.</w:t>
       </w:r>
     </w:p>
     <w:p>
       <w:pPr>
-        <w:pStyle w:val="FigureWithCaption"/>
+        <w:pStyle w:val="CaptionedFigure"/>
       </w:pPr>
       <w:r>
         <w:drawing>
           <wp:inline>
             <wp:extent cx="5969000" cy="2785533"/>
             <wp:effectExtent b="0" l="0" r="0" t="0"/>
-            <wp:docPr descr="Figure 2: Corrected reconstruction scores across the analyzed age range for local (left) and cumulative (right) sampling while using McCauley and Christiansen’s method for handling new words." title="" id="1" name="Picture"/>
+            <wp:docPr descr="Figure 2.   Corrected reconstruction scores across the analyzed age range for local (left) and cumulative (right) sampling while using McCauley and Christiansen’s method for handling new words." title="" id="1" name="Picture"/>
             <a:graphic>
               <a:graphicData uri="http://schemas.openxmlformats.org/drawingml/2006/picture">
                 <pic:pic>
@@ -4232,30 +4090,47 @@
         <w:pStyle w:val="ImageCaption"/>
       </w:pPr>
       <w:r>
-        <w:t xml:space="preserve">Figure 2: Corrected reconstruction scores across the analyzed age range for local (left) and cumulative (right) sampling while using McCauley and Christiansen’s method for handling new words.</w:t>
+        <w:rPr>
+          <w:i/>
+        </w:rPr>
+        <w:t xml:space="preserve">Figure</w:t>
+      </w:r>
+      <w:r>
+        <w:t xml:space="preserve"> </w:t>
+      </w:r>
+      <w:r>
+        <w:rPr>
+          <w:i/>
+        </w:rPr>
+        <w:t xml:space="preserve">2.  </w:t>
+      </w:r>
+      <w:r>
+        <w:t xml:space="preserve"> </w:t>
+      </w:r>
+      <w:r>
+        <w:t xml:space="preserve">Corrected reconstruction scores across the analyzed age range for local (left) and cumulative (right) sampling while using McCauley and Christiansen’s method for handling new words.</w:t>
       </w:r>
     </w:p>
     <w:p>
-      <w:pPr>
-        <w:pStyle w:val="berschrift1"/>
-      </w:pPr>
-      <w:bookmarkStart w:id="25" w:name="references"/>
-      <w:bookmarkEnd w:id="25"/>
-      <w:r>
-        <w:t xml:space="preserve">References</w:t>
+      <w:r>
+        <w:br w:type="page"/>
       </w:r>
     </w:p>
     <w:p>
       <w:pPr>
-        <w:pStyle w:val="FirstParagraph"/>
-      </w:pPr>
-      <w:r>
-        <w:t xml:space="preserve"> </w:t>
-      </w:r>
+        <w:pStyle w:val="berschrift1"/>
+      </w:pPr>
+      <w:bookmarkStart w:id="25" w:name="references"/>
+      <w:r>
+        <w:t xml:space="preserve">3	References</w:t>
+      </w:r>
+      <w:bookmarkEnd w:id="25"/>
     </w:p>
+    <w:bookmarkStart w:id="28" w:name="refs"/>
+    <w:bookmarkStart w:id="26" w:name="ref-mccauley2011learning"/>
     <w:p>
       <w:pPr>
-        <w:pStyle w:val="Textkrper"/>
+        <w:pStyle w:val="Literaturverzeichnis"/>
       </w:pPr>
       <w:r>
         <w:t xml:space="preserve">McCauley, S. M., &amp; Christiansen, M. H. (2011). Learning simple statistics for language comprehension and production: The CAPPUCCINO model.</w:t>
@@ -4273,9 +4148,11 @@
         <w:t xml:space="preserve">, 1619–1624.</w:t>
       </w:r>
     </w:p>
+    <w:bookmarkEnd w:id="26"/>
+    <w:bookmarkStart w:id="27" w:name="ref-mccauley2014acquiring"/>
     <w:p>
       <w:pPr>
-        <w:pStyle w:val="Textkrper"/>
+        <w:pStyle w:val="Literaturverzeichnis"/>
       </w:pPr>
       <w:r>
         <w:t xml:space="preserve">McCauley, S. M., &amp; Christiansen, M. H. (2014). Acquiring formulaic language: A computational model.</w:t>
@@ -4305,18 +4182,24 @@
         <w:t xml:space="preserve">(3), 419–436.</w:t>
       </w:r>
     </w:p>
-    <w:p>
-      <w:pPr>
-        <w:pStyle w:val="Textkrper"/>
-      </w:pPr>
-    </w:p>
+    <w:bookmarkEnd w:id="27"/>
+    <w:bookmarkEnd w:id="28"/>
     <w:sectPr>
+      <w:headerReference w:type="even" r:id="rId10"/>
+      <w:headerReference w:type="default" r:id="rId9"/>
+      <w:headerReference w:type="first" r:id="rId11"/>
       <w:pgSz w:w="12240" w:h="15840"/>
-      <w:pgMar w:top="1418" w:right="1418" w:bottom="1418" w:left="1418" w:header="720" w:footer="720" w:gutter="0"/>
+      <w:pgMar w:top="1417" w:right="1417" w:bottom="1134" w:left="1417" w:header="720" w:footer="720" w:gutter="0"/>
       <w:cols w:space="720"/>
+      <w:titlePg/>
+      <w:docGrid w:linePitch="326"/>
     </w:sectPr>
   </w:body>
 </w:document>
+</file>
+
+<file path=word/comments.xml><?xml version="1.0" encoding="utf-8"?>
+<w:comments xmlns:w="http://schemas.openxmlformats.org/wordprocessingml/2006/main" xmlns:m="http://schemas.openxmlformats.org/officeDocument/2006/math" xmlns:r="http://schemas.openxmlformats.org/officeDocument/2006/relationships" xmlns:o="urn:schemas-microsoft-com:office:office" xmlns:v="urn:schemas-microsoft-com:vml" xmlns:w10="urn:schemas-microsoft-com:office:word" xmlns:a="http://schemas.openxmlformats.org/drawingml/2006/main" xmlns:pic="http://schemas.openxmlformats.org/drawingml/2006/picture" xmlns:wp="http://schemas.openxmlformats.org/drawingml/2006/wordprocessingDrawing"/>
 </file>
 
 <file path=word/footnotes.xml><?xml version="1.0" encoding="utf-8"?>
@@ -4338,12 +4221,508 @@
 </w:footnotes>
 </file>
 
+<file path=word/header1.xml><?xml version="1.0" encoding="utf-8"?>
+<w:hdr xmlns:wpc="http://schemas.microsoft.com/office/word/2010/wordprocessingCanvas" xmlns:cx="http://schemas.microsoft.com/office/drawing/2014/chartex" xmlns:cx1="http://schemas.microsoft.com/office/drawing/2015/9/8/chartex" xmlns:cx2="http://schemas.microsoft.com/office/drawing/2015/10/21/chartex" xmlns:cx3="http://schemas.microsoft.com/office/drawing/2016/5/9/chartex" xmlns:cx4="http://schemas.microsoft.com/office/drawing/2016/5/10/chartex" xmlns:cx5="http://schemas.microsoft.com/office/drawing/2016/5/11/chartex" xmlns:cx6="http://schemas.microsoft.com/office/drawing/2016/5/12/chartex" xmlns:cx7="http://schemas.microsoft.com/office/drawing/2016/5/13/chartex" xmlns:cx8="http://schemas.microsoft.com/office/drawing/2016/5/14/chartex" xmlns:mc="http://schemas.openxmlformats.org/markup-compatibility/2006" xmlns:aink="http://schemas.microsoft.com/office/drawing/2016/ink" xmlns:am3d="http://schemas.microsoft.com/office/drawing/2017/model3d" xmlns:o="urn:schemas-microsoft-com:office:office" xmlns:r="http://schemas.openxmlformats.org/officeDocument/2006/relationships" xmlns:m="http://schemas.openxmlformats.org/officeDocument/2006/math" xmlns:v="urn:schemas-microsoft-com:vml" xmlns:wp14="http://schemas.microsoft.com/office/word/2010/wordprocessingDrawing" xmlns:wp="http://schemas.openxmlformats.org/drawingml/2006/wordprocessingDrawing" xmlns:w10="urn:schemas-microsoft-com:office:word" xmlns:w="http://schemas.openxmlformats.org/wordprocessingml/2006/main" xmlns:w14="http://schemas.microsoft.com/office/word/2010/wordml" xmlns:w15="http://schemas.microsoft.com/office/word/2012/wordml" xmlns:w16cid="http://schemas.microsoft.com/office/word/2016/wordml/cid" xmlns:w16se="http://schemas.microsoft.com/office/word/2015/wordml/symex" xmlns:wpg="http://schemas.microsoft.com/office/word/2010/wordprocessingGroup" xmlns:wpi="http://schemas.microsoft.com/office/word/2010/wordprocessingInk" xmlns:wne="http://schemas.microsoft.com/office/word/2006/wordml" xmlns:wps="http://schemas.microsoft.com/office/word/2010/wordprocessingShape" mc:Ignorable="w14 w15 w16se w16cid wp14">
+  <w:sdt>
+    <w:sdtPr>
+      <w:rPr>
+        <w:rStyle w:val="Seitenzahl"/>
+      </w:rPr>
+      <w:id w:val="509259971"/>
+      <w:docPartObj>
+        <w:docPartGallery w:val="Page Numbers (Top of Page)"/>
+        <w:docPartUnique/>
+      </w:docPartObj>
+    </w:sdtPr>
+    <w:sdtEndPr>
+      <w:rPr>
+        <w:rStyle w:val="Seitenzahl"/>
+      </w:rPr>
+    </w:sdtEndPr>
+    <w:sdtContent>
+      <w:p>
+        <w:pPr>
+          <w:pStyle w:val="Kopfzeile"/>
+          <w:framePr w:wrap="none" w:vAnchor="text" w:hAnchor="margin" w:xAlign="right" w:y="1"/>
+          <w:rPr>
+            <w:rStyle w:val="Seitenzahl"/>
+          </w:rPr>
+        </w:pPr>
+        <w:r>
+          <w:rPr>
+            <w:rStyle w:val="Seitenzahl"/>
+          </w:rPr>
+          <w:fldChar w:fldCharType="begin"/>
+        </w:r>
+        <w:r>
+          <w:rPr>
+            <w:rStyle w:val="Seitenzahl"/>
+          </w:rPr>
+          <w:instrText xml:space="preserve"> PAGE </w:instrText>
+        </w:r>
+        <w:r>
+          <w:rPr>
+            <w:rStyle w:val="Seitenzahl"/>
+          </w:rPr>
+          <w:fldChar w:fldCharType="end"/>
+        </w:r>
+      </w:p>
+    </w:sdtContent>
+  </w:sdt>
+  <w:p>
+    <w:pPr>
+      <w:pStyle w:val="Kopfzeile"/>
+      <w:ind w:right="360"/>
+    </w:pPr>
+  </w:p>
+</w:hdr>
+</file>
+
+<file path=word/header2.xml><?xml version="1.0" encoding="utf-8"?>
+<w:hdr xmlns:wpc="http://schemas.microsoft.com/office/word/2010/wordprocessingCanvas" xmlns:cx="http://schemas.microsoft.com/office/drawing/2014/chartex" xmlns:cx1="http://schemas.microsoft.com/office/drawing/2015/9/8/chartex" xmlns:cx2="http://schemas.microsoft.com/office/drawing/2015/10/21/chartex" xmlns:cx3="http://schemas.microsoft.com/office/drawing/2016/5/9/chartex" xmlns:cx4="http://schemas.microsoft.com/office/drawing/2016/5/10/chartex" xmlns:cx5="http://schemas.microsoft.com/office/drawing/2016/5/11/chartex" xmlns:cx6="http://schemas.microsoft.com/office/drawing/2016/5/12/chartex" xmlns:cx7="http://schemas.microsoft.com/office/drawing/2016/5/13/chartex" xmlns:cx8="http://schemas.microsoft.com/office/drawing/2016/5/14/chartex" xmlns:mc="http://schemas.openxmlformats.org/markup-compatibility/2006" xmlns:aink="http://schemas.microsoft.com/office/drawing/2016/ink" xmlns:am3d="http://schemas.microsoft.com/office/drawing/2017/model3d" xmlns:o="urn:schemas-microsoft-com:office:office" xmlns:r="http://schemas.openxmlformats.org/officeDocument/2006/relationships" xmlns:m="http://schemas.openxmlformats.org/officeDocument/2006/math" xmlns:v="urn:schemas-microsoft-com:vml" xmlns:wp14="http://schemas.microsoft.com/office/word/2010/wordprocessingDrawing" xmlns:wp="http://schemas.openxmlformats.org/drawingml/2006/wordprocessingDrawing" xmlns:w10="urn:schemas-microsoft-com:office:word" xmlns:w="http://schemas.openxmlformats.org/wordprocessingml/2006/main" xmlns:w14="http://schemas.microsoft.com/office/word/2010/wordml" xmlns:w15="http://schemas.microsoft.com/office/word/2012/wordml" xmlns:w16cid="http://schemas.microsoft.com/office/word/2016/wordml/cid" xmlns:w16se="http://schemas.microsoft.com/office/word/2015/wordml/symex" xmlns:wpg="http://schemas.microsoft.com/office/word/2010/wordprocessingGroup" xmlns:wpi="http://schemas.microsoft.com/office/word/2010/wordprocessingInk" xmlns:wne="http://schemas.microsoft.com/office/word/2006/wordml" xmlns:wps="http://schemas.microsoft.com/office/word/2010/wordprocessingShape" mc:Ignorable="w14 w15 w16se w16cid wp14">
+  <w:sdt>
+    <w:sdtPr>
+      <w:rPr>
+        <w:rStyle w:val="Seitenzahl"/>
+      </w:rPr>
+      <w:id w:val="-1922177194"/>
+      <w:docPartObj>
+        <w:docPartGallery w:val="Page Numbers (Top of Page)"/>
+        <w:docPartUnique/>
+      </w:docPartObj>
+    </w:sdtPr>
+    <w:sdtEndPr>
+      <w:rPr>
+        <w:rStyle w:val="Seitenzahl"/>
+      </w:rPr>
+    </w:sdtEndPr>
+    <w:sdtContent>
+      <w:p>
+        <w:pPr>
+          <w:pStyle w:val="Kopfzeile"/>
+          <w:framePr w:wrap="none" w:vAnchor="text" w:hAnchor="margin" w:xAlign="right" w:y="1"/>
+          <w:rPr>
+            <w:rStyle w:val="Seitenzahl"/>
+          </w:rPr>
+        </w:pPr>
+        <w:r>
+          <w:rPr>
+            <w:rStyle w:val="Seitenzahl"/>
+          </w:rPr>
+          <w:fldChar w:fldCharType="begin"/>
+        </w:r>
+        <w:r>
+          <w:rPr>
+            <w:rStyle w:val="Seitenzahl"/>
+          </w:rPr>
+          <w:instrText xml:space="preserve"> PAGE </w:instrText>
+        </w:r>
+        <w:r>
+          <w:rPr>
+            <w:rStyle w:val="Seitenzahl"/>
+          </w:rPr>
+          <w:fldChar w:fldCharType="separate"/>
+        </w:r>
+        <w:r>
+          <w:rPr>
+            <w:rStyle w:val="Seitenzahl"/>
+            <w:noProof/>
+          </w:rPr>
+          <w:t>1</w:t>
+        </w:r>
+        <w:r>
+          <w:rPr>
+            <w:rStyle w:val="Seitenzahl"/>
+          </w:rPr>
+          <w:fldChar w:fldCharType="end"/>
+        </w:r>
+      </w:p>
+    </w:sdtContent>
+  </w:sdt>
+  <w:p>
+    <w:pPr>
+      <w:pStyle w:val="Kopfzeile"/>
+      <w:ind w:right="357"/>
+    </w:pPr>
+    <w:r>
+      <w:t>SM: MODELING INPUT STATISTICS IN CHILD SPEECH PRODUCTIONS</w:t>
+    </w:r>
+    <w:r>
+      <w:ptab w:relativeTo="margin" w:alignment="right" w:leader="none"/>
+    </w:r>
+  </w:p>
+</w:hdr>
+</file>
+
+<file path=word/header3.xml><?xml version="1.0" encoding="utf-8"?>
+<w:hdr xmlns:wpc="http://schemas.microsoft.com/office/word/2010/wordprocessingCanvas" xmlns:cx="http://schemas.microsoft.com/office/drawing/2014/chartex" xmlns:cx1="http://schemas.microsoft.com/office/drawing/2015/9/8/chartex" xmlns:cx2="http://schemas.microsoft.com/office/drawing/2015/10/21/chartex" xmlns:cx3="http://schemas.microsoft.com/office/drawing/2016/5/9/chartex" xmlns:cx4="http://schemas.microsoft.com/office/drawing/2016/5/10/chartex" xmlns:cx5="http://schemas.microsoft.com/office/drawing/2016/5/11/chartex" xmlns:cx6="http://schemas.microsoft.com/office/drawing/2016/5/12/chartex" xmlns:cx7="http://schemas.microsoft.com/office/drawing/2016/5/13/chartex" xmlns:cx8="http://schemas.microsoft.com/office/drawing/2016/5/14/chartex" xmlns:mc="http://schemas.openxmlformats.org/markup-compatibility/2006" xmlns:aink="http://schemas.microsoft.com/office/drawing/2016/ink" xmlns:am3d="http://schemas.microsoft.com/office/drawing/2017/model3d" xmlns:o="urn:schemas-microsoft-com:office:office" xmlns:r="http://schemas.openxmlformats.org/officeDocument/2006/relationships" xmlns:m="http://schemas.openxmlformats.org/officeDocument/2006/math" xmlns:v="urn:schemas-microsoft-com:vml" xmlns:wp14="http://schemas.microsoft.com/office/word/2010/wordprocessingDrawing" xmlns:wp="http://schemas.openxmlformats.org/drawingml/2006/wordprocessingDrawing" xmlns:w10="urn:schemas-microsoft-com:office:word" xmlns:w="http://schemas.openxmlformats.org/wordprocessingml/2006/main" xmlns:w14="http://schemas.microsoft.com/office/word/2010/wordml" xmlns:w15="http://schemas.microsoft.com/office/word/2012/wordml" xmlns:w16cid="http://schemas.microsoft.com/office/word/2016/wordml/cid" xmlns:w16se="http://schemas.microsoft.com/office/word/2015/wordml/symex" xmlns:wpg="http://schemas.microsoft.com/office/word/2010/wordprocessingGroup" xmlns:wpi="http://schemas.microsoft.com/office/word/2010/wordprocessingInk" xmlns:wne="http://schemas.microsoft.com/office/word/2006/wordml" xmlns:wps="http://schemas.microsoft.com/office/word/2010/wordprocessingShape" mc:Ignorable="w14 w15 w16se w16cid wp14">
+  <w:sdt>
+    <w:sdtPr>
+      <w:rPr>
+        <w:rStyle w:val="Seitenzahl"/>
+      </w:rPr>
+      <w:id w:val="1389921216"/>
+      <w:docPartObj>
+        <w:docPartGallery w:val="Page Numbers (Top of Page)"/>
+        <w:docPartUnique/>
+      </w:docPartObj>
+    </w:sdtPr>
+    <w:sdtContent>
+      <w:p>
+        <w:pPr>
+          <w:pStyle w:val="Kopfzeile"/>
+          <w:framePr w:wrap="none" w:vAnchor="text" w:hAnchor="margin" w:xAlign="right" w:y="1"/>
+          <w:rPr>
+            <w:rStyle w:val="Seitenzahl"/>
+          </w:rPr>
+        </w:pPr>
+        <w:r>
+          <w:rPr>
+            <w:rStyle w:val="Seitenzahl"/>
+          </w:rPr>
+          <w:fldChar w:fldCharType="begin"/>
+        </w:r>
+        <w:r>
+          <w:rPr>
+            <w:rStyle w:val="Seitenzahl"/>
+          </w:rPr>
+          <w:instrText xml:space="preserve"> PAGE </w:instrText>
+        </w:r>
+        <w:r>
+          <w:rPr>
+            <w:rStyle w:val="Seitenzahl"/>
+          </w:rPr>
+          <w:fldChar w:fldCharType="separate"/>
+        </w:r>
+        <w:r>
+          <w:rPr>
+            <w:rStyle w:val="Seitenzahl"/>
+            <w:noProof/>
+          </w:rPr>
+          <w:t>1</w:t>
+        </w:r>
+        <w:r>
+          <w:rPr>
+            <w:rStyle w:val="Seitenzahl"/>
+          </w:rPr>
+          <w:fldChar w:fldCharType="end"/>
+        </w:r>
+      </w:p>
+    </w:sdtContent>
+  </w:sdt>
+  <w:p>
+    <w:pPr>
+      <w:pStyle w:val="Kopfzeile"/>
+      <w:ind w:right="360"/>
+    </w:pPr>
+    <w:r>
+      <w:t>Running head: SM: MODELING INPUT STATISTICS IN CHILD SPEECH PRODUCTIONS</w:t>
+    </w:r>
+  </w:p>
+  <w:p>
+    <w:pPr>
+      <w:pStyle w:val="Kopfzeile"/>
+      <w:ind w:right="357"/>
+    </w:pPr>
+  </w:p>
+</w:hdr>
+</file>
+
 <file path=word/numbering.xml><?xml version="1.0" encoding="utf-8"?>
-<w:numbering xmlns:wpc="http://schemas.microsoft.com/office/word/2010/wordprocessingCanvas" xmlns:mc="http://schemas.openxmlformats.org/markup-compatibility/2006" xmlns:o="urn:schemas-microsoft-com:office:office" xmlns:r="http://schemas.openxmlformats.org/officeDocument/2006/relationships" xmlns:m="http://schemas.openxmlformats.org/officeDocument/2006/math" xmlns:v="urn:schemas-microsoft-com:vml" xmlns:wp14="http://schemas.microsoft.com/office/word/2010/wordprocessingDrawing" xmlns:wp="http://schemas.openxmlformats.org/drawingml/2006/wordprocessingDrawing" xmlns:w10="urn:schemas-microsoft-com:office:word" xmlns:w="http://schemas.openxmlformats.org/wordprocessingml/2006/main" xmlns:w14="http://schemas.microsoft.com/office/word/2010/wordml" xmlns:wpg="http://schemas.microsoft.com/office/word/2010/wordprocessingGroup" xmlns:wpi="http://schemas.microsoft.com/office/word/2010/wordprocessingInk" xmlns:wne="http://schemas.microsoft.com/office/word/2006/wordml" xmlns:wps="http://schemas.microsoft.com/office/word/2010/wordprocessingShape" mc:Ignorable="w14 wp14">
-  <w:abstractNum w:abstractNumId="0">
-    <w:nsid w:val="C2298BB6"/>
+<w:numbering xmlns:wpc="http://schemas.microsoft.com/office/word/2010/wordprocessingCanvas" xmlns:cx="http://schemas.microsoft.com/office/drawing/2014/chartex" xmlns:cx1="http://schemas.microsoft.com/office/drawing/2015/9/8/chartex" xmlns:cx2="http://schemas.microsoft.com/office/drawing/2015/10/21/chartex" xmlns:cx3="http://schemas.microsoft.com/office/drawing/2016/5/9/chartex" xmlns:cx4="http://schemas.microsoft.com/office/drawing/2016/5/10/chartex" xmlns:cx5="http://schemas.microsoft.com/office/drawing/2016/5/11/chartex" xmlns:cx6="http://schemas.microsoft.com/office/drawing/2016/5/12/chartex" xmlns:cx7="http://schemas.microsoft.com/office/drawing/2016/5/13/chartex" xmlns:cx8="http://schemas.microsoft.com/office/drawing/2016/5/14/chartex" xmlns:mc="http://schemas.openxmlformats.org/markup-compatibility/2006" xmlns:aink="http://schemas.microsoft.com/office/drawing/2016/ink" xmlns:am3d="http://schemas.microsoft.com/office/drawing/2017/model3d" xmlns:o="urn:schemas-microsoft-com:office:office" xmlns:r="http://schemas.openxmlformats.org/officeDocument/2006/relationships" xmlns:m="http://schemas.openxmlformats.org/officeDocument/2006/math" xmlns:v="urn:schemas-microsoft-com:vml" xmlns:wp14="http://schemas.microsoft.com/office/word/2010/wordprocessingDrawing" xmlns:wp="http://schemas.openxmlformats.org/drawingml/2006/wordprocessingDrawing" xmlns:w10="urn:schemas-microsoft-com:office:word" xmlns:w="http://schemas.openxmlformats.org/wordprocessingml/2006/main" xmlns:w14="http://schemas.microsoft.com/office/word/2010/wordml" xmlns:w15="http://schemas.microsoft.com/office/word/2012/wordml" xmlns:w16cid="http://schemas.microsoft.com/office/word/2016/wordml/cid" xmlns:w16se="http://schemas.microsoft.com/office/word/2015/wordml/symex" xmlns:wpg="http://schemas.microsoft.com/office/word/2010/wordprocessingGroup" xmlns:wpi="http://schemas.microsoft.com/office/word/2010/wordprocessingInk" xmlns:wne="http://schemas.microsoft.com/office/word/2006/wordml" xmlns:wps="http://schemas.microsoft.com/office/word/2010/wordprocessingShape" mc:Ignorable="w14 w15 w16se w16cid wp14">
+  <w:abstractNum w:abstractNumId="0" w15:restartNumberingAfterBreak="0">
+    <w:nsid w:val="EA454B4C"/>
     <w:multiLevelType w:val="multilevel"/>
-    <w:tmpl w:val="80AA5CAA"/>
+    <w:tmpl w:val="9E9C40B6"/>
+    <w:lvl w:ilvl="0">
+      <w:numFmt w:val="bullet"/>
+      <w:lvlText w:val="•"/>
+      <w:lvlJc w:val="left"/>
+      <w:pPr>
+        <w:tabs>
+          <w:tab w:val="num" w:pos="0"/>
+        </w:tabs>
+        <w:ind w:left="480" w:hanging="480"/>
+      </w:pPr>
+    </w:lvl>
+    <w:lvl w:ilvl="1">
+      <w:numFmt w:val="bullet"/>
+      <w:lvlText w:val="–"/>
+      <w:lvlJc w:val="left"/>
+      <w:pPr>
+        <w:tabs>
+          <w:tab w:val="num" w:pos="720"/>
+        </w:tabs>
+        <w:ind w:left="1200" w:hanging="480"/>
+      </w:pPr>
+    </w:lvl>
+    <w:lvl w:ilvl="2">
+      <w:numFmt w:val="bullet"/>
+      <w:lvlText w:val="•"/>
+      <w:lvlJc w:val="left"/>
+      <w:pPr>
+        <w:tabs>
+          <w:tab w:val="num" w:pos="1440"/>
+        </w:tabs>
+        <w:ind w:left="1920" w:hanging="480"/>
+      </w:pPr>
+    </w:lvl>
+    <w:lvl w:ilvl="3">
+      <w:numFmt w:val="bullet"/>
+      <w:lvlText w:val="–"/>
+      <w:lvlJc w:val="left"/>
+      <w:pPr>
+        <w:tabs>
+          <w:tab w:val="num" w:pos="2160"/>
+        </w:tabs>
+        <w:ind w:left="2640" w:hanging="480"/>
+      </w:pPr>
+    </w:lvl>
+    <w:lvl w:ilvl="4">
+      <w:numFmt w:val="bullet"/>
+      <w:lvlText w:val="•"/>
+      <w:lvlJc w:val="left"/>
+      <w:pPr>
+        <w:tabs>
+          <w:tab w:val="num" w:pos="2880"/>
+        </w:tabs>
+        <w:ind w:left="3360" w:hanging="480"/>
+      </w:pPr>
+    </w:lvl>
+    <w:lvl w:ilvl="5">
+      <w:numFmt w:val="bullet"/>
+      <w:lvlText w:val="–"/>
+      <w:lvlJc w:val="left"/>
+      <w:pPr>
+        <w:tabs>
+          <w:tab w:val="num" w:pos="3600"/>
+        </w:tabs>
+        <w:ind w:left="4080" w:hanging="480"/>
+      </w:pPr>
+    </w:lvl>
+    <w:lvl w:ilvl="6">
+      <w:numFmt w:val="bullet"/>
+      <w:lvlText w:val="•"/>
+      <w:lvlJc w:val="left"/>
+      <w:pPr>
+        <w:tabs>
+          <w:tab w:val="num" w:pos="4320"/>
+        </w:tabs>
+        <w:ind w:left="4800" w:hanging="480"/>
+      </w:pPr>
+    </w:lvl>
+    <w:lvl w:ilvl="7">
+      <w:numFmt w:val="bullet"/>
+      <w:lvlText w:val="–"/>
+      <w:lvlJc w:val="left"/>
+      <w:pPr>
+        <w:tabs>
+          <w:tab w:val="num" w:pos="5040"/>
+        </w:tabs>
+        <w:ind w:left="5520" w:hanging="480"/>
+      </w:pPr>
+    </w:lvl>
+    <w:lvl w:ilvl="8">
+      <w:numFmt w:val="bullet"/>
+      <w:lvlText w:val="•"/>
+      <w:lvlJc w:val="left"/>
+      <w:pPr>
+        <w:tabs>
+          <w:tab w:val="num" w:pos="5760"/>
+        </w:tabs>
+        <w:ind w:left="6240" w:hanging="480"/>
+      </w:pPr>
+    </w:lvl>
+  </w:abstractNum>
+  <w:abstractNum w:abstractNumId="1" w15:restartNumberingAfterBreak="0">
+    <w:nsid w:val="FFFFFF7C"/>
+    <w:multiLevelType w:val="singleLevel"/>
+    <w:tmpl w:val="EC6A2DF6"/>
+    <w:lvl w:ilvl="0">
+      <w:start w:val="1"/>
+      <w:numFmt w:val="decimal"/>
+      <w:lvlText w:val="%1."/>
+      <w:lvlJc w:val="left"/>
+      <w:pPr>
+        <w:tabs>
+          <w:tab w:val="num" w:pos="1492"/>
+        </w:tabs>
+        <w:ind w:left="1492" w:hanging="360"/>
+      </w:pPr>
+    </w:lvl>
+  </w:abstractNum>
+  <w:abstractNum w:abstractNumId="2" w15:restartNumberingAfterBreak="0">
+    <w:nsid w:val="FFFFFF7D"/>
+    <w:multiLevelType w:val="singleLevel"/>
+    <w:tmpl w:val="8C621322"/>
+    <w:lvl w:ilvl="0">
+      <w:start w:val="1"/>
+      <w:numFmt w:val="decimal"/>
+      <w:lvlText w:val="%1."/>
+      <w:lvlJc w:val="left"/>
+      <w:pPr>
+        <w:tabs>
+          <w:tab w:val="num" w:pos="1209"/>
+        </w:tabs>
+        <w:ind w:left="1209" w:hanging="360"/>
+      </w:pPr>
+    </w:lvl>
+  </w:abstractNum>
+  <w:abstractNum w:abstractNumId="3" w15:restartNumberingAfterBreak="0">
+    <w:nsid w:val="FFFFFF7E"/>
+    <w:multiLevelType w:val="singleLevel"/>
+    <w:tmpl w:val="62BAE314"/>
+    <w:lvl w:ilvl="0">
+      <w:start w:val="1"/>
+      <w:numFmt w:val="decimal"/>
+      <w:lvlText w:val="%1."/>
+      <w:lvlJc w:val="left"/>
+      <w:pPr>
+        <w:tabs>
+          <w:tab w:val="num" w:pos="926"/>
+        </w:tabs>
+        <w:ind w:left="926" w:hanging="360"/>
+      </w:pPr>
+    </w:lvl>
+  </w:abstractNum>
+  <w:abstractNum w:abstractNumId="4" w15:restartNumberingAfterBreak="0">
+    <w:nsid w:val="FFFFFF7F"/>
+    <w:multiLevelType w:val="singleLevel"/>
+    <w:tmpl w:val="24507FF6"/>
+    <w:lvl w:ilvl="0">
+      <w:start w:val="1"/>
+      <w:numFmt w:val="decimal"/>
+      <w:lvlText w:val="%1."/>
+      <w:lvlJc w:val="left"/>
+      <w:pPr>
+        <w:tabs>
+          <w:tab w:val="num" w:pos="643"/>
+        </w:tabs>
+        <w:ind w:left="643" w:hanging="360"/>
+      </w:pPr>
+    </w:lvl>
+  </w:abstractNum>
+  <w:abstractNum w:abstractNumId="5" w15:restartNumberingAfterBreak="0">
+    <w:nsid w:val="FFFFFF80"/>
+    <w:multiLevelType w:val="singleLevel"/>
+    <w:tmpl w:val="D4C896B2"/>
+    <w:lvl w:ilvl="0">
+      <w:start w:val="1"/>
+      <w:numFmt w:val="bullet"/>
+      <w:lvlText w:val=""/>
+      <w:lvlJc w:val="left"/>
+      <w:pPr>
+        <w:tabs>
+          <w:tab w:val="num" w:pos="1492"/>
+        </w:tabs>
+        <w:ind w:left="1492" w:hanging="360"/>
+      </w:pPr>
+      <w:rPr>
+        <w:rFonts w:ascii="Symbol" w:hAnsi="Symbol" w:hint="default"/>
+      </w:rPr>
+    </w:lvl>
+  </w:abstractNum>
+  <w:abstractNum w:abstractNumId="6" w15:restartNumberingAfterBreak="0">
+    <w:nsid w:val="FFFFFF81"/>
+    <w:multiLevelType w:val="singleLevel"/>
+    <w:tmpl w:val="B6B486D6"/>
+    <w:lvl w:ilvl="0">
+      <w:start w:val="1"/>
+      <w:numFmt w:val="bullet"/>
+      <w:lvlText w:val=""/>
+      <w:lvlJc w:val="left"/>
+      <w:pPr>
+        <w:tabs>
+          <w:tab w:val="num" w:pos="1209"/>
+        </w:tabs>
+        <w:ind w:left="1209" w:hanging="360"/>
+      </w:pPr>
+      <w:rPr>
+        <w:rFonts w:ascii="Symbol" w:hAnsi="Symbol" w:hint="default"/>
+      </w:rPr>
+    </w:lvl>
+  </w:abstractNum>
+  <w:abstractNum w:abstractNumId="7" w15:restartNumberingAfterBreak="0">
+    <w:nsid w:val="FFFFFF82"/>
+    <w:multiLevelType w:val="singleLevel"/>
+    <w:tmpl w:val="4282EB32"/>
+    <w:lvl w:ilvl="0">
+      <w:start w:val="1"/>
+      <w:numFmt w:val="bullet"/>
+      <w:lvlText w:val=""/>
+      <w:lvlJc w:val="left"/>
+      <w:pPr>
+        <w:tabs>
+          <w:tab w:val="num" w:pos="926"/>
+        </w:tabs>
+        <w:ind w:left="926" w:hanging="360"/>
+      </w:pPr>
+      <w:rPr>
+        <w:rFonts w:ascii="Symbol" w:hAnsi="Symbol" w:hint="default"/>
+      </w:rPr>
+    </w:lvl>
+  </w:abstractNum>
+  <w:abstractNum w:abstractNumId="8" w15:restartNumberingAfterBreak="0">
+    <w:nsid w:val="FFFFFF83"/>
+    <w:multiLevelType w:val="singleLevel"/>
+    <w:tmpl w:val="7B8633C2"/>
+    <w:lvl w:ilvl="0">
+      <w:start w:val="1"/>
+      <w:numFmt w:val="bullet"/>
+      <w:lvlText w:val=""/>
+      <w:lvlJc w:val="left"/>
+      <w:pPr>
+        <w:tabs>
+          <w:tab w:val="num" w:pos="643"/>
+        </w:tabs>
+        <w:ind w:left="643" w:hanging="360"/>
+      </w:pPr>
+      <w:rPr>
+        <w:rFonts w:ascii="Symbol" w:hAnsi="Symbol" w:hint="default"/>
+      </w:rPr>
+    </w:lvl>
+  </w:abstractNum>
+  <w:abstractNum w:abstractNumId="9" w15:restartNumberingAfterBreak="0">
+    <w:nsid w:val="FFFFFF88"/>
+    <w:multiLevelType w:val="singleLevel"/>
+    <w:tmpl w:val="8D1AAEEA"/>
+    <w:lvl w:ilvl="0">
+      <w:start w:val="1"/>
+      <w:numFmt w:val="decimal"/>
+      <w:lvlText w:val="%1."/>
+      <w:lvlJc w:val="left"/>
+      <w:pPr>
+        <w:tabs>
+          <w:tab w:val="num" w:pos="360"/>
+        </w:tabs>
+        <w:ind w:left="360" w:hanging="360"/>
+      </w:pPr>
+    </w:lvl>
+  </w:abstractNum>
+  <w:abstractNum w:abstractNumId="10" w15:restartNumberingAfterBreak="0">
+    <w:nsid w:val="FFFFFF89"/>
+    <w:multiLevelType w:val="singleLevel"/>
+    <w:tmpl w:val="1E585DB0"/>
+    <w:lvl w:ilvl="0">
+      <w:start w:val="1"/>
+      <w:numFmt w:val="bullet"/>
+      <w:lvlText w:val=""/>
+      <w:lvlJc w:val="left"/>
+      <w:pPr>
+        <w:tabs>
+          <w:tab w:val="num" w:pos="360"/>
+        </w:tabs>
+        <w:ind w:left="360" w:hanging="360"/>
+      </w:pPr>
+      <w:rPr>
+        <w:rFonts w:ascii="Symbol" w:hAnsi="Symbol" w:hint="default"/>
+      </w:rPr>
+    </w:lvl>
+  </w:abstractNum>
+  <w:abstractNum w:abstractNumId="11" w15:restartNumberingAfterBreak="0">
+    <w:nsid w:val="170CD2DE"/>
+    <w:multiLevelType w:val="multilevel"/>
+    <w:tmpl w:val="9FD2E3F2"/>
     <w:lvl w:ilvl="0">
       <w:numFmt w:val="bullet"/>
       <w:lvlText w:val=" "/>
@@ -4422,20 +4801,32 @@
       </w:pPr>
     </w:lvl>
     <w:lvl w:ilvl="7">
-      <w:numFmt w:val="decimal"/>
-      <w:lvlText w:val=""/>
+      <w:numFmt w:val="bullet"/>
+      <w:lvlText w:val=" "/>
       <w:lvlJc w:val="left"/>
+      <w:pPr>
+        <w:tabs>
+          <w:tab w:val="num" w:pos="5040"/>
+        </w:tabs>
+        <w:ind w:left="5520" w:hanging="480"/>
+      </w:pPr>
     </w:lvl>
     <w:lvl w:ilvl="8">
-      <w:numFmt w:val="decimal"/>
-      <w:lvlText w:val=""/>
+      <w:numFmt w:val="bullet"/>
+      <w:lvlText w:val=" "/>
       <w:lvlJc w:val="left"/>
+      <w:pPr>
+        <w:tabs>
+          <w:tab w:val="num" w:pos="5760"/>
+        </w:tabs>
+        <w:ind w:left="6240" w:hanging="480"/>
+      </w:pPr>
     </w:lvl>
   </w:abstractNum>
-  <w:abstractNum w:abstractNumId="1">
-    <w:nsid w:val="E17F69BA"/>
+  <w:abstractNum w:abstractNumId="12" w15:restartNumberingAfterBreak="0">
+    <w:nsid w:val="2C1AE401"/>
     <w:multiLevelType w:val="multilevel"/>
-    <w:tmpl w:val="9C56148C"/>
+    <w:tmpl w:val="63C869CA"/>
     <w:lvl w:ilvl="0">
       <w:numFmt w:val="bullet"/>
       <w:lvlText w:val=" "/>
@@ -4514,203 +4905,30 @@
       </w:pPr>
     </w:lvl>
     <w:lvl w:ilvl="7">
-      <w:numFmt w:val="decimal"/>
-      <w:lvlText w:val=""/>
+      <w:numFmt w:val="bullet"/>
+      <w:lvlText w:val=" "/>
       <w:lvlJc w:val="left"/>
+      <w:pPr>
+        <w:tabs>
+          <w:tab w:val="num" w:pos="5040"/>
+        </w:tabs>
+        <w:ind w:left="5520" w:hanging="480"/>
+      </w:pPr>
     </w:lvl>
     <w:lvl w:ilvl="8">
-      <w:numFmt w:val="decimal"/>
-      <w:lvlText w:val=""/>
+      <w:numFmt w:val="bullet"/>
+      <w:lvlText w:val=" "/>
       <w:lvlJc w:val="left"/>
-    </w:lvl>
-  </w:abstractNum>
-  <w:abstractNum w:abstractNumId="2">
-    <w:nsid w:val="FFFFFF7C"/>
-    <w:multiLevelType w:val="singleLevel"/>
-    <w:tmpl w:val="A3126B6A"/>
-    <w:lvl w:ilvl="0">
-      <w:start w:val="1"/>
-      <w:numFmt w:val="decimal"/>
-      <w:lvlText w:val="%1."/>
-      <w:lvlJc w:val="left"/>
       <w:pPr>
         <w:tabs>
-          <w:tab w:val="num" w:pos="1492"/>
+          <w:tab w:val="num" w:pos="5760"/>
         </w:tabs>
-        <w:ind w:left="1492" w:hanging="360"/>
-      </w:pPr>
-    </w:lvl>
-  </w:abstractNum>
-  <w:abstractNum w:abstractNumId="3">
-    <w:nsid w:val="FFFFFF7D"/>
-    <w:multiLevelType w:val="singleLevel"/>
-    <w:tmpl w:val="413CF14C"/>
-    <w:lvl w:ilvl="0">
-      <w:start w:val="1"/>
-      <w:numFmt w:val="decimal"/>
-      <w:lvlText w:val="%1."/>
-      <w:lvlJc w:val="left"/>
-      <w:pPr>
-        <w:tabs>
-          <w:tab w:val="num" w:pos="1209"/>
-        </w:tabs>
-        <w:ind w:left="1209" w:hanging="360"/>
-      </w:pPr>
-    </w:lvl>
-  </w:abstractNum>
-  <w:abstractNum w:abstractNumId="4">
-    <w:nsid w:val="FFFFFF7E"/>
-    <w:multiLevelType w:val="singleLevel"/>
-    <w:tmpl w:val="26F02DE6"/>
-    <w:lvl w:ilvl="0">
-      <w:start w:val="1"/>
-      <w:numFmt w:val="decimal"/>
-      <w:lvlText w:val="%1."/>
-      <w:lvlJc w:val="left"/>
-      <w:pPr>
-        <w:tabs>
-          <w:tab w:val="num" w:pos="926"/>
-        </w:tabs>
-        <w:ind w:left="926" w:hanging="360"/>
-      </w:pPr>
-    </w:lvl>
-  </w:abstractNum>
-  <w:abstractNum w:abstractNumId="5">
-    <w:nsid w:val="FFFFFF7F"/>
-    <w:multiLevelType w:val="singleLevel"/>
-    <w:tmpl w:val="22489044"/>
-    <w:lvl w:ilvl="0">
-      <w:start w:val="1"/>
-      <w:numFmt w:val="decimal"/>
-      <w:lvlText w:val="%1."/>
-      <w:lvlJc w:val="left"/>
-      <w:pPr>
-        <w:tabs>
-          <w:tab w:val="num" w:pos="643"/>
-        </w:tabs>
-        <w:ind w:left="643" w:hanging="360"/>
-      </w:pPr>
-    </w:lvl>
-  </w:abstractNum>
-  <w:abstractNum w:abstractNumId="6">
-    <w:nsid w:val="FFFFFF80"/>
-    <w:multiLevelType w:val="singleLevel"/>
-    <w:tmpl w:val="874AA4FA"/>
-    <w:lvl w:ilvl="0">
-      <w:start w:val="1"/>
-      <w:numFmt w:val="bullet"/>
-      <w:lvlText w:val=""/>
-      <w:lvlJc w:val="left"/>
-      <w:pPr>
-        <w:tabs>
-          <w:tab w:val="num" w:pos="1492"/>
-        </w:tabs>
-        <w:ind w:left="1492" w:hanging="360"/>
-      </w:pPr>
-      <w:rPr>
-        <w:rFonts w:ascii="Symbol" w:hAnsi="Symbol" w:hint="default"/>
-      </w:rPr>
-    </w:lvl>
-  </w:abstractNum>
-  <w:abstractNum w:abstractNumId="7">
-    <w:nsid w:val="FFFFFF81"/>
-    <w:multiLevelType w:val="singleLevel"/>
-    <w:tmpl w:val="3126C8A8"/>
-    <w:lvl w:ilvl="0">
-      <w:start w:val="1"/>
-      <w:numFmt w:val="bullet"/>
-      <w:lvlText w:val=""/>
-      <w:lvlJc w:val="left"/>
-      <w:pPr>
-        <w:tabs>
-          <w:tab w:val="num" w:pos="1209"/>
-        </w:tabs>
-        <w:ind w:left="1209" w:hanging="360"/>
-      </w:pPr>
-      <w:rPr>
-        <w:rFonts w:ascii="Symbol" w:hAnsi="Symbol" w:hint="default"/>
-      </w:rPr>
-    </w:lvl>
-  </w:abstractNum>
-  <w:abstractNum w:abstractNumId="8">
-    <w:nsid w:val="FFFFFF82"/>
-    <w:multiLevelType w:val="singleLevel"/>
-    <w:tmpl w:val="9AC861AA"/>
-    <w:lvl w:ilvl="0">
-      <w:start w:val="1"/>
-      <w:numFmt w:val="bullet"/>
-      <w:lvlText w:val=""/>
-      <w:lvlJc w:val="left"/>
-      <w:pPr>
-        <w:tabs>
-          <w:tab w:val="num" w:pos="926"/>
-        </w:tabs>
-        <w:ind w:left="926" w:hanging="360"/>
-      </w:pPr>
-      <w:rPr>
-        <w:rFonts w:ascii="Symbol" w:hAnsi="Symbol" w:hint="default"/>
-      </w:rPr>
-    </w:lvl>
-  </w:abstractNum>
-  <w:abstractNum w:abstractNumId="9">
-    <w:nsid w:val="FFFFFF83"/>
-    <w:multiLevelType w:val="singleLevel"/>
-    <w:tmpl w:val="92F2DE44"/>
-    <w:lvl w:ilvl="0">
-      <w:start w:val="1"/>
-      <w:numFmt w:val="bullet"/>
-      <w:lvlText w:val=""/>
-      <w:lvlJc w:val="left"/>
-      <w:pPr>
-        <w:tabs>
-          <w:tab w:val="num" w:pos="643"/>
-        </w:tabs>
-        <w:ind w:left="643" w:hanging="360"/>
-      </w:pPr>
-      <w:rPr>
-        <w:rFonts w:ascii="Symbol" w:hAnsi="Symbol" w:hint="default"/>
-      </w:rPr>
-    </w:lvl>
-  </w:abstractNum>
-  <w:abstractNum w:abstractNumId="10">
-    <w:nsid w:val="FFFFFF88"/>
-    <w:multiLevelType w:val="singleLevel"/>
-    <w:tmpl w:val="F2AA1BE2"/>
-    <w:lvl w:ilvl="0">
-      <w:start w:val="1"/>
-      <w:numFmt w:val="decimal"/>
-      <w:lvlText w:val="%1."/>
-      <w:lvlJc w:val="left"/>
-      <w:pPr>
-        <w:tabs>
-          <w:tab w:val="num" w:pos="360"/>
-        </w:tabs>
-        <w:ind w:left="360" w:hanging="360"/>
-      </w:pPr>
-    </w:lvl>
-  </w:abstractNum>
-  <w:abstractNum w:abstractNumId="11">
-    <w:nsid w:val="FFFFFF89"/>
-    <w:multiLevelType w:val="singleLevel"/>
-    <w:tmpl w:val="DCDED576"/>
-    <w:lvl w:ilvl="0">
-      <w:start w:val="1"/>
-      <w:numFmt w:val="bullet"/>
-      <w:lvlText w:val=""/>
-      <w:lvlJc w:val="left"/>
-      <w:pPr>
-        <w:tabs>
-          <w:tab w:val="num" w:pos="360"/>
-        </w:tabs>
-        <w:ind w:left="360" w:hanging="360"/>
-      </w:pPr>
-      <w:rPr>
-        <w:rFonts w:ascii="Symbol" w:hAnsi="Symbol" w:hint="default"/>
-      </w:rPr>
+        <w:ind w:left="6240" w:hanging="480"/>
+      </w:pPr>
     </w:lvl>
   </w:abstractNum>
   <w:abstractNum w:abstractNumId="990">
-    <w:nsid w:val="9a6da6eb"/>
+    <w:nsid w:val="2c1ae401"/>
     <w:multiLevelType w:val="multilevel"/>
     <w:lvl w:ilvl="0">
       <w:numFmt w:val="bullet"/>
@@ -4789,42 +5007,76 @@
         <w:ind w:left="4800" w:hanging="480"/>
       </w:pPr>
     </w:lvl>
+    <w:lvl w:ilvl="7">
+      <w:numFmt w:val="bullet"/>
+      <w:lvlText w:val=" "/>
+      <w:lvlJc w:val="left"/>
+      <w:pPr>
+        <w:tabs>
+          <w:tab w:val="num" w:pos="5040"/>
+        </w:tabs>
+        <w:ind w:left="5520" w:hanging="480"/>
+      </w:pPr>
+    </w:lvl>
+    <w:lvl w:ilvl="8">
+      <w:numFmt w:val="bullet"/>
+      <w:lvlText w:val=" "/>
+      <w:lvlJc w:val="left"/>
+      <w:pPr>
+        <w:tabs>
+          <w:tab w:val="num" w:pos="5760"/>
+        </w:tabs>
+        <w:ind w:left="6240" w:hanging="480"/>
+      </w:pPr>
+    </w:lvl>
   </w:abstractNum>
   <w:num w:numId="1">
+    <w:abstractNumId w:val="11"/>
+  </w:num>
+  <w:num w:numId="2">
+    <w:abstractNumId w:val="11"/>
+  </w:num>
+  <w:num w:numId="3">
+    <w:abstractNumId w:val="12"/>
+  </w:num>
+  <w:num w:numId="4">
     <w:abstractNumId w:val="1"/>
   </w:num>
-  <w:num w:numId="2">
-    <w:abstractNumId w:val="0"/>
-  </w:num>
-  <w:num w:numId="3">
-    <w:abstractNumId w:val="11"/>
-  </w:num>
-  <w:num w:numId="4">
-    <w:abstractNumId w:val="9"/>
-  </w:num>
   <w:num w:numId="5">
-    <w:abstractNumId w:val="8"/>
+    <w:abstractNumId w:val="2"/>
   </w:num>
   <w:num w:numId="6">
-    <w:abstractNumId w:val="7"/>
+    <w:abstractNumId w:val="3"/>
   </w:num>
   <w:num w:numId="7">
-    <w:abstractNumId w:val="6"/>
+    <w:abstractNumId w:val="4"/>
   </w:num>
   <w:num w:numId="8">
-    <w:abstractNumId w:val="10"/>
+    <w:abstractNumId w:val="9"/>
   </w:num>
   <w:num w:numId="9">
     <w:abstractNumId w:val="5"/>
   </w:num>
   <w:num w:numId="10">
-    <w:abstractNumId w:val="4"/>
+    <w:abstractNumId w:val="6"/>
   </w:num>
   <w:num w:numId="11">
-    <w:abstractNumId w:val="3"/>
+    <w:abstractNumId w:val="7"/>
   </w:num>
   <w:num w:numId="12">
-    <w:abstractNumId w:val="2"/>
+    <w:abstractNumId w:val="8"/>
+  </w:num>
+  <w:num w:numId="13">
+    <w:abstractNumId w:val="10"/>
+  </w:num>
+  <w:num w:numId="14">
+    <w:abstractNumId w:val="12"/>
+  </w:num>
+  <w:num w:numId="15">
+    <w:abstractNumId w:val="0"/>
+  </w:num>
+  <w:num w:numId="16">
+    <w:abstractNumId w:val="0"/>
   </w:num>
   <w:num w:numId="1000">
     <w:abstractNumId w:val="990"/>
@@ -4833,7 +5085,7 @@
 </file>
 
 <file path=word/styles.xml><?xml version="1.0" encoding="utf-8"?>
-<w:styles xmlns:mc="http://schemas.openxmlformats.org/markup-compatibility/2006" xmlns:r="http://schemas.openxmlformats.org/officeDocument/2006/relationships" xmlns:w="http://schemas.openxmlformats.org/wordprocessingml/2006/main" xmlns:w14="http://schemas.microsoft.com/office/word/2010/wordml" mc:Ignorable="w14">
+<w:styles xmlns:mc="http://schemas.openxmlformats.org/markup-compatibility/2006" xmlns:r="http://schemas.openxmlformats.org/officeDocument/2006/relationships" xmlns:w="http://schemas.openxmlformats.org/wordprocessingml/2006/main" xmlns:w14="http://schemas.microsoft.com/office/word/2010/wordml" xmlns:w15="http://schemas.microsoft.com/office/word/2012/wordml" xmlns:w16cid="http://schemas.microsoft.com/office/word/2016/wordml/cid" xmlns:w16se="http://schemas.microsoft.com/office/word/2015/wordml/symex" mc:Ignorable="w14 w15 w16se w16cid">
   <w:docDefaults>
     <w:rPrDefault>
       <w:rPr>
@@ -4849,12 +5101,352 @@
       </w:pPr>
     </w:pPrDefault>
   </w:docDefaults>
-  <w:latentStyles w:defLockedState="0" w:defUIPriority="0" w:defSemiHidden="0" w:defUnhideWhenUsed="0" w:defQFormat="0" w:count="267">
-    <w:lsdException w:name="heading 2" w:uiPriority="9" w:qFormat="1"/>
+  <w:latentStyles w:defLockedState="0" w:defUIPriority="0" w:defSemiHidden="0" w:defUnhideWhenUsed="0" w:defQFormat="0" w:count="375">
+    <w:lsdException w:name="heading 6" w:semiHidden="1" w:unhideWhenUsed="1"/>
+    <w:lsdException w:name="index 3" w:semiHidden="1" w:unhideWhenUsed="1"/>
+    <w:lsdException w:name="index 4" w:semiHidden="1" w:unhideWhenUsed="1"/>
+    <w:lsdException w:name="index 5" w:semiHidden="1" w:unhideWhenUsed="1"/>
+    <w:lsdException w:name="index 6" w:semiHidden="1" w:unhideWhenUsed="1"/>
+    <w:lsdException w:name="index 7" w:semiHidden="1" w:unhideWhenUsed="1"/>
+    <w:lsdException w:name="index 8" w:semiHidden="1" w:unhideWhenUsed="1"/>
+    <w:lsdException w:name="index 9" w:semiHidden="1" w:unhideWhenUsed="1"/>
+    <w:lsdException w:name="toc 1" w:semiHidden="1" w:unhideWhenUsed="1"/>
+    <w:lsdException w:name="toc 2" w:semiHidden="1" w:unhideWhenUsed="1"/>
+    <w:lsdException w:name="toc 3" w:semiHidden="1" w:unhideWhenUsed="1"/>
+    <w:lsdException w:name="toc 4" w:semiHidden="1" w:unhideWhenUsed="1"/>
+    <w:lsdException w:name="toc 5" w:semiHidden="1" w:unhideWhenUsed="1"/>
+    <w:lsdException w:name="toc 6" w:semiHidden="1" w:unhideWhenUsed="1"/>
+    <w:lsdException w:name="toc 7" w:semiHidden="1" w:unhideWhenUsed="1"/>
+    <w:lsdException w:name="toc 8" w:semiHidden="1" w:unhideWhenUsed="1"/>
+    <w:lsdException w:name="toc 9" w:semiHidden="1" w:unhideWhenUsed="1"/>
+    <w:lsdException w:name="Normal Indent" w:semiHidden="1" w:unhideWhenUsed="1"/>
+    <w:lsdException w:name="footnote text" w:semiHidden="1" w:unhideWhenUsed="1"/>
+    <w:lsdException w:name="annotation text" w:semiHidden="1" w:unhideWhenUsed="1"/>
+    <w:lsdException w:name="header" w:semiHidden="1" w:uiPriority="99" w:unhideWhenUsed="1"/>
+    <w:lsdException w:name="footer" w:semiHidden="1" w:unhideWhenUsed="1"/>
+    <w:lsdException w:name="index heading" w:semiHidden="1" w:unhideWhenUsed="1"/>
+    <w:lsdException w:name="caption" w:semiHidden="1" w:unhideWhenUsed="1"/>
+    <w:lsdException w:name="table of figures" w:semiHidden="1" w:unhideWhenUsed="1"/>
+    <w:lsdException w:name="envelope address" w:semiHidden="1" w:unhideWhenUsed="1"/>
+    <w:lsdException w:name="envelope return" w:semiHidden="1" w:unhideWhenUsed="1"/>
+    <w:lsdException w:name="footnote reference" w:semiHidden="1" w:unhideWhenUsed="1"/>
+    <w:lsdException w:name="annotation reference" w:semiHidden="1" w:unhideWhenUsed="1"/>
+    <w:lsdException w:name="line number" w:semiHidden="1" w:unhideWhenUsed="1"/>
+    <w:lsdException w:name="page number" w:semiHidden="1" w:unhideWhenUsed="1"/>
+    <w:lsdException w:name="endnote reference" w:semiHidden="1" w:unhideWhenUsed="1"/>
+    <w:lsdException w:name="endnote text" w:semiHidden="1" w:unhideWhenUsed="1"/>
+    <w:lsdException w:name="table of authorities" w:semiHidden="1" w:unhideWhenUsed="1"/>
+    <w:lsdException w:name="macro" w:semiHidden="1" w:unhideWhenUsed="1"/>
+    <w:lsdException w:name="toa heading" w:semiHidden="1" w:unhideWhenUsed="1"/>
+    <w:lsdException w:name="List" w:semiHidden="1" w:unhideWhenUsed="1"/>
+    <w:lsdException w:name="List Bullet" w:semiHidden="1" w:unhideWhenUsed="1"/>
+    <w:lsdException w:name="List Number" w:semiHidden="1" w:unhideWhenUsed="1"/>
+    <w:lsdException w:name="List 2" w:semiHidden="1" w:unhideWhenUsed="1"/>
+    <w:lsdException w:name="List 3" w:semiHidden="1" w:unhideWhenUsed="1"/>
+    <w:lsdException w:name="List 4" w:semiHidden="1" w:unhideWhenUsed="1"/>
+    <w:lsdException w:name="List 5" w:semiHidden="1" w:unhideWhenUsed="1"/>
+    <w:lsdException w:name="List Bullet 3" w:semiHidden="1" w:unhideWhenUsed="1"/>
+    <w:lsdException w:name="List Bullet 4" w:semiHidden="1" w:unhideWhenUsed="1"/>
+    <w:lsdException w:name="List Number 3" w:semiHidden="1" w:unhideWhenUsed="1"/>
+    <w:lsdException w:name="List Number 4" w:semiHidden="1" w:unhideWhenUsed="1"/>
+    <w:lsdException w:name="List Number 5" w:semiHidden="1" w:unhideWhenUsed="1"/>
+    <w:lsdException w:name="Closing" w:semiHidden="1" w:unhideWhenUsed="1"/>
+    <w:lsdException w:name="Signature" w:semiHidden="1" w:unhideWhenUsed="1"/>
+    <w:lsdException w:name="Default Paragraph Font" w:semiHidden="1" w:unhideWhenUsed="1"/>
+    <w:lsdException w:name="Body Text" w:semiHidden="1" w:unhideWhenUsed="1"/>
+    <w:lsdException w:name="Body Text Indent" w:semiHidden="1" w:unhideWhenUsed="1"/>
+    <w:lsdException w:name="List Continue" w:semiHidden="1" w:unhideWhenUsed="1"/>
+    <w:lsdException w:name="List Continue 2" w:semiHidden="1" w:unhideWhenUsed="1"/>
+    <w:lsdException w:name="List Continue 3" w:semiHidden="1" w:unhideWhenUsed="1"/>
+    <w:lsdException w:name="List Continue 4" w:semiHidden="1" w:unhideWhenUsed="1"/>
+    <w:lsdException w:name="List Continue 5" w:semiHidden="1" w:unhideWhenUsed="1"/>
+    <w:lsdException w:name="Message Header" w:semiHidden="1" w:unhideWhenUsed="1"/>
+    <w:lsdException w:name="Salutation" w:semiHidden="1" w:unhideWhenUsed="1"/>
+    <w:lsdException w:name="Date" w:semiHidden="1" w:unhideWhenUsed="1"/>
+    <w:lsdException w:name="Body Text First Indent" w:semiHidden="1" w:unhideWhenUsed="1"/>
+    <w:lsdException w:name="Body Text First Indent 2" w:semiHidden="1" w:unhideWhenUsed="1"/>
+    <w:lsdException w:name="Body Text Indent 3" w:semiHidden="1" w:unhideWhenUsed="1"/>
+    <w:lsdException w:name="Block Text" w:semiHidden="1" w:unhideWhenUsed="1"/>
+    <w:lsdException w:name="Hyperlink" w:semiHidden="1" w:unhideWhenUsed="1"/>
+    <w:lsdException w:name="FollowedHyperlink" w:semiHidden="1" w:unhideWhenUsed="1"/>
+    <w:lsdException w:name="Document Map" w:semiHidden="1" w:unhideWhenUsed="1"/>
+    <w:lsdException w:name="Plain Text" w:semiHidden="1" w:unhideWhenUsed="1"/>
+    <w:lsdException w:name="E-mail Signature" w:semiHidden="1" w:unhideWhenUsed="1"/>
+    <w:lsdException w:name="HTML Top of Form" w:semiHidden="1" w:unhideWhenUsed="1"/>
+    <w:lsdException w:name="HTML Bottom of Form" w:semiHidden="1" w:unhideWhenUsed="1"/>
+    <w:lsdException w:name="Normal (Web)" w:semiHidden="1" w:unhideWhenUsed="1"/>
+    <w:lsdException w:name="HTML Acronym" w:semiHidden="1" w:unhideWhenUsed="1"/>
+    <w:lsdException w:name="HTML Address" w:semiHidden="1" w:unhideWhenUsed="1"/>
+    <w:lsdException w:name="HTML Cite" w:semiHidden="1" w:unhideWhenUsed="1"/>
+    <w:lsdException w:name="HTML Code" w:semiHidden="1" w:unhideWhenUsed="1"/>
+    <w:lsdException w:name="HTML Definition" w:semiHidden="1" w:unhideWhenUsed="1"/>
+    <w:lsdException w:name="HTML Keyboard" w:semiHidden="1" w:unhideWhenUsed="1"/>
+    <w:lsdException w:name="HTML Preformatted" w:semiHidden="1" w:unhideWhenUsed="1"/>
+    <w:lsdException w:name="HTML Sample" w:semiHidden="1" w:unhideWhenUsed="1"/>
+    <w:lsdException w:name="HTML Typewriter" w:semiHidden="1" w:unhideWhenUsed="1"/>
+    <w:lsdException w:name="HTML Variable" w:semiHidden="1" w:unhideWhenUsed="1"/>
+    <w:lsdException w:name="Normal Table" w:semiHidden="1" w:unhideWhenUsed="1"/>
+    <w:lsdException w:name="annotation subject" w:semiHidden="1" w:unhideWhenUsed="1"/>
+    <w:lsdException w:name="No List" w:semiHidden="1" w:unhideWhenUsed="1"/>
+    <w:lsdException w:name="Outline List 1" w:semiHidden="1" w:unhideWhenUsed="1"/>
+    <w:lsdException w:name="Outline List 2" w:semiHidden="1" w:unhideWhenUsed="1"/>
+    <w:lsdException w:name="Outline List 3" w:semiHidden="1" w:unhideWhenUsed="1"/>
+    <w:lsdException w:name="Table Simple 1" w:semiHidden="1" w:unhideWhenUsed="1"/>
+    <w:lsdException w:name="Table Simple 2" w:semiHidden="1" w:unhideWhenUsed="1"/>
+    <w:lsdException w:name="Table Simple 3" w:semiHidden="1" w:unhideWhenUsed="1"/>
+    <w:lsdException w:name="Table Classic 1" w:semiHidden="1" w:unhideWhenUsed="1"/>
+    <w:lsdException w:name="Table Classic 2" w:semiHidden="1" w:unhideWhenUsed="1"/>
+    <w:lsdException w:name="Table Classic 3" w:semiHidden="1" w:unhideWhenUsed="1"/>
+    <w:lsdException w:name="Table Classic 4" w:semiHidden="1" w:unhideWhenUsed="1"/>
+    <w:lsdException w:name="Table Colorful 1" w:semiHidden="1" w:unhideWhenUsed="1"/>
+    <w:lsdException w:name="Table Colorful 2" w:semiHidden="1" w:unhideWhenUsed="1"/>
+    <w:lsdException w:name="Table Colorful 3" w:semiHidden="1" w:unhideWhenUsed="1"/>
+    <w:lsdException w:name="Table Columns 1" w:semiHidden="1" w:unhideWhenUsed="1"/>
+    <w:lsdException w:name="Table Columns 2" w:semiHidden="1" w:unhideWhenUsed="1"/>
+    <w:lsdException w:name="Table Columns 3" w:semiHidden="1" w:unhideWhenUsed="1"/>
+    <w:lsdException w:name="Table Columns 4" w:semiHidden="1" w:unhideWhenUsed="1"/>
+    <w:lsdException w:name="Table Columns 5" w:semiHidden="1" w:unhideWhenUsed="1"/>
+    <w:lsdException w:name="Table Grid 1" w:semiHidden="1" w:unhideWhenUsed="1"/>
+    <w:lsdException w:name="Table Grid 2" w:semiHidden="1" w:unhideWhenUsed="1"/>
+    <w:lsdException w:name="Table Grid 3" w:semiHidden="1" w:unhideWhenUsed="1"/>
+    <w:lsdException w:name="Table Grid 4" w:semiHidden="1" w:unhideWhenUsed="1"/>
+    <w:lsdException w:name="Table Grid 5" w:semiHidden="1" w:unhideWhenUsed="1"/>
+    <w:lsdException w:name="Table Grid 6" w:semiHidden="1" w:unhideWhenUsed="1"/>
+    <w:lsdException w:name="Table Grid 7" w:semiHidden="1" w:unhideWhenUsed="1"/>
+    <w:lsdException w:name="Table Grid 8" w:semiHidden="1" w:unhideWhenUsed="1"/>
+    <w:lsdException w:name="Table List 1" w:semiHidden="1" w:unhideWhenUsed="1"/>
+    <w:lsdException w:name="Table List 2" w:semiHidden="1" w:unhideWhenUsed="1"/>
+    <w:lsdException w:name="Table List 3" w:semiHidden="1" w:unhideWhenUsed="1"/>
+    <w:lsdException w:name="Table List 4" w:semiHidden="1" w:unhideWhenUsed="1"/>
+    <w:lsdException w:name="Table List 5" w:semiHidden="1" w:unhideWhenUsed="1"/>
+    <w:lsdException w:name="Table List 6" w:semiHidden="1" w:unhideWhenUsed="1"/>
+    <w:lsdException w:name="Table List 7" w:semiHidden="1" w:unhideWhenUsed="1"/>
+    <w:lsdException w:name="Table List 8" w:semiHidden="1" w:unhideWhenUsed="1"/>
+    <w:lsdException w:name="Table 3D effects 1" w:semiHidden="1" w:unhideWhenUsed="1"/>
+    <w:lsdException w:name="Table 3D effects 2" w:semiHidden="1" w:unhideWhenUsed="1"/>
+    <w:lsdException w:name="Table 3D effects 3" w:semiHidden="1" w:unhideWhenUsed="1"/>
+    <w:lsdException w:name="Table Contemporary" w:semiHidden="1" w:unhideWhenUsed="1"/>
+    <w:lsdException w:name="Table Elegant" w:semiHidden="1" w:unhideWhenUsed="1"/>
+    <w:lsdException w:name="Table Professional" w:semiHidden="1" w:unhideWhenUsed="1"/>
+    <w:lsdException w:name="Table Subtle 1" w:semiHidden="1" w:unhideWhenUsed="1"/>
+    <w:lsdException w:name="Table Subtle 2" w:semiHidden="1" w:unhideWhenUsed="1"/>
+    <w:lsdException w:name="Table Web 1" w:semiHidden="1" w:unhideWhenUsed="1"/>
+    <w:lsdException w:name="Table Web 2" w:semiHidden="1" w:unhideWhenUsed="1"/>
+    <w:lsdException w:name="Table Web 3" w:semiHidden="1" w:unhideWhenUsed="1"/>
+    <w:lsdException w:name="Balloon Text" w:semiHidden="1" w:unhideWhenUsed="1"/>
+    <w:lsdException w:name="Table Theme" w:semiHidden="1" w:unhideWhenUsed="1"/>
+    <w:lsdException w:name="Placeholder Text" w:semiHidden="1"/>
+    <w:lsdException w:name="Light Shading"/>
+    <w:lsdException w:name="Light List"/>
+    <w:lsdException w:name="Light Grid"/>
+    <w:lsdException w:name="Medium Shading 1"/>
+    <w:lsdException w:name="Medium Shading 2"/>
+    <w:lsdException w:name="Medium List 1"/>
+    <w:lsdException w:name="Medium List 2"/>
+    <w:lsdException w:name="Medium Grid 1"/>
+    <w:lsdException w:name="Medium Grid 2"/>
+    <w:lsdException w:name="Medium Grid 3"/>
+    <w:lsdException w:name="Dark List"/>
+    <w:lsdException w:name="Colorful Shading"/>
+    <w:lsdException w:name="Colorful List"/>
+    <w:lsdException w:name="Colorful Grid"/>
+    <w:lsdException w:name="Light Shading Accent 1"/>
+    <w:lsdException w:name="Light List Accent 1"/>
+    <w:lsdException w:name="Light Grid Accent 1"/>
+    <w:lsdException w:name="Medium Shading 1 Accent 1"/>
+    <w:lsdException w:name="Medium Shading 2 Accent 1"/>
+    <w:lsdException w:name="Medium List 1 Accent 1"/>
+    <w:lsdException w:name="Revision" w:semiHidden="1"/>
+    <w:lsdException w:name="Medium List 2 Accent 1"/>
+    <w:lsdException w:name="Medium Grid 1 Accent 1"/>
+    <w:lsdException w:name="Medium Grid 2 Accent 1"/>
+    <w:lsdException w:name="Medium Grid 3 Accent 1"/>
+    <w:lsdException w:name="Dark List Accent 1"/>
+    <w:lsdException w:name="Colorful Shading Accent 1"/>
+    <w:lsdException w:name="Colorful List Accent 1"/>
+    <w:lsdException w:name="Colorful Grid Accent 1"/>
+    <w:lsdException w:name="Light Shading Accent 2"/>
+    <w:lsdException w:name="Light List Accent 2"/>
+    <w:lsdException w:name="Light Grid Accent 2"/>
+    <w:lsdException w:name="Medium Shading 1 Accent 2"/>
+    <w:lsdException w:name="Medium Shading 2 Accent 2"/>
+    <w:lsdException w:name="Medium List 1 Accent 2"/>
+    <w:lsdException w:name="Medium List 2 Accent 2"/>
+    <w:lsdException w:name="Medium Grid 1 Accent 2"/>
+    <w:lsdException w:name="Medium Grid 2 Accent 2"/>
+    <w:lsdException w:name="Medium Grid 3 Accent 2"/>
+    <w:lsdException w:name="Dark List Accent 2"/>
+    <w:lsdException w:name="Colorful Shading Accent 2"/>
+    <w:lsdException w:name="Colorful List Accent 2"/>
+    <w:lsdException w:name="Colorful Grid Accent 2"/>
+    <w:lsdException w:name="Light Shading Accent 3"/>
+    <w:lsdException w:name="Light List Accent 3"/>
+    <w:lsdException w:name="Light Grid Accent 3"/>
+    <w:lsdException w:name="Medium Shading 1 Accent 3"/>
+    <w:lsdException w:name="Medium Shading 2 Accent 3"/>
+    <w:lsdException w:name="Medium List 1 Accent 3"/>
+    <w:lsdException w:name="Medium List 2 Accent 3"/>
+    <w:lsdException w:name="Medium Grid 1 Accent 3"/>
+    <w:lsdException w:name="Medium Grid 2 Accent 3"/>
+    <w:lsdException w:name="Medium Grid 3 Accent 3"/>
+    <w:lsdException w:name="Dark List Accent 3"/>
+    <w:lsdException w:name="Colorful Shading Accent 3"/>
+    <w:lsdException w:name="Colorful List Accent 3"/>
+    <w:lsdException w:name="Colorful Grid Accent 3"/>
+    <w:lsdException w:name="Light Shading Accent 4"/>
+    <w:lsdException w:name="Light List Accent 4"/>
+    <w:lsdException w:name="Light Grid Accent 4"/>
+    <w:lsdException w:name="Medium Shading 1 Accent 4"/>
+    <w:lsdException w:name="Medium Shading 2 Accent 4"/>
+    <w:lsdException w:name="Medium List 1 Accent 4"/>
+    <w:lsdException w:name="Medium List 2 Accent 4"/>
+    <w:lsdException w:name="Medium Grid 1 Accent 4"/>
+    <w:lsdException w:name="Medium Grid 2 Accent 4"/>
+    <w:lsdException w:name="Medium Grid 3 Accent 4"/>
+    <w:lsdException w:name="Dark List Accent 4"/>
+    <w:lsdException w:name="Colorful Shading Accent 4"/>
+    <w:lsdException w:name="Colorful List Accent 4"/>
+    <w:lsdException w:name="Colorful Grid Accent 4"/>
+    <w:lsdException w:name="Light Shading Accent 5"/>
+    <w:lsdException w:name="Light List Accent 5"/>
+    <w:lsdException w:name="Light Grid Accent 5"/>
+    <w:lsdException w:name="Medium Shading 1 Accent 5"/>
+    <w:lsdException w:name="Medium Shading 2 Accent 5"/>
+    <w:lsdException w:name="Medium List 1 Accent 5"/>
+    <w:lsdException w:name="Medium List 2 Accent 5"/>
+    <w:lsdException w:name="Medium Grid 1 Accent 5"/>
+    <w:lsdException w:name="Medium Grid 2 Accent 5"/>
+    <w:lsdException w:name="Medium Grid 3 Accent 5"/>
+    <w:lsdException w:name="Dark List Accent 5"/>
+    <w:lsdException w:name="Colorful Shading Accent 5"/>
+    <w:lsdException w:name="Colorful List Accent 5"/>
+    <w:lsdException w:name="Colorful Grid Accent 5"/>
+    <w:lsdException w:name="Light Shading Accent 6"/>
+    <w:lsdException w:name="Light List Accent 6"/>
+    <w:lsdException w:name="Light Grid Accent 6"/>
+    <w:lsdException w:name="Medium Shading 1 Accent 6"/>
+    <w:lsdException w:name="Medium Shading 2 Accent 6"/>
+    <w:lsdException w:name="Medium List 1 Accent 6"/>
+    <w:lsdException w:name="Medium List 2 Accent 6"/>
+    <w:lsdException w:name="Medium Grid 1 Accent 6"/>
+    <w:lsdException w:name="Medium Grid 2 Accent 6"/>
+    <w:lsdException w:name="Medium Grid 3 Accent 6"/>
+    <w:lsdException w:name="Dark List Accent 6"/>
+    <w:lsdException w:name="Colorful Shading Accent 6"/>
+    <w:lsdException w:name="Colorful List Accent 6"/>
+    <w:lsdException w:name="Colorful Grid Accent 6"/>
+    <w:lsdException w:name="Bibliography" w:semiHidden="1" w:unhideWhenUsed="1"/>
+    <w:lsdException w:name="TOC Heading" w:semiHidden="1" w:unhideWhenUsed="1"/>
+    <w:lsdException w:name="Grid Table 4" w:uiPriority="49"/>
+    <w:lsdException w:name="Grid Table 5 Dark" w:uiPriority="50"/>
+    <w:lsdException w:name="Grid Table 6 Colorful" w:uiPriority="51"/>
+    <w:lsdException w:name="Grid Table 7 Colorful" w:uiPriority="52"/>
+    <w:lsdException w:name="Grid Table 1 Light Accent 1" w:uiPriority="46"/>
+    <w:lsdException w:name="Grid Table 2 Accent 1" w:uiPriority="47"/>
+    <w:lsdException w:name="Grid Table 3 Accent 1" w:uiPriority="48"/>
+    <w:lsdException w:name="Grid Table 4 Accent 1" w:uiPriority="49"/>
+    <w:lsdException w:name="Grid Table 5 Dark Accent 1" w:uiPriority="50"/>
+    <w:lsdException w:name="Grid Table 6 Colorful Accent 1" w:uiPriority="51"/>
+    <w:lsdException w:name="Grid Table 7 Colorful Accent 1" w:uiPriority="52"/>
+    <w:lsdException w:name="Grid Table 1 Light Accent 2" w:uiPriority="46"/>
+    <w:lsdException w:name="Grid Table 2 Accent 2" w:uiPriority="47"/>
+    <w:lsdException w:name="Grid Table 3 Accent 2" w:uiPriority="48"/>
+    <w:lsdException w:name="Grid Table 4 Accent 2" w:uiPriority="49"/>
+    <w:lsdException w:name="Grid Table 5 Dark Accent 2" w:uiPriority="50"/>
+    <w:lsdException w:name="Grid Table 6 Colorful Accent 2" w:uiPriority="51"/>
+    <w:lsdException w:name="Grid Table 7 Colorful Accent 2" w:uiPriority="52"/>
+    <w:lsdException w:name="Grid Table 1 Light Accent 3" w:uiPriority="46"/>
+    <w:lsdException w:name="Grid Table 2 Accent 3" w:uiPriority="47"/>
+    <w:lsdException w:name="Grid Table 3 Accent 3" w:uiPriority="48"/>
+    <w:lsdException w:name="Grid Table 4 Accent 3" w:uiPriority="49"/>
+    <w:lsdException w:name="Grid Table 5 Dark Accent 3" w:uiPriority="50"/>
+    <w:lsdException w:name="Grid Table 6 Colorful Accent 3" w:uiPriority="51"/>
+    <w:lsdException w:name="Grid Table 7 Colorful Accent 3" w:uiPriority="52"/>
+    <w:lsdException w:name="Grid Table 1 Light Accent 4" w:uiPriority="46"/>
+    <w:lsdException w:name="Grid Table 2 Accent 4" w:uiPriority="47"/>
+    <w:lsdException w:name="Grid Table 3 Accent 4" w:uiPriority="48"/>
+    <w:lsdException w:name="Grid Table 4 Accent 4" w:uiPriority="49"/>
+    <w:lsdException w:name="Grid Table 5 Dark Accent 4" w:uiPriority="50"/>
+    <w:lsdException w:name="Grid Table 6 Colorful Accent 4" w:uiPriority="51"/>
+    <w:lsdException w:name="Grid Table 7 Colorful Accent 4" w:uiPriority="52"/>
+    <w:lsdException w:name="Grid Table 1 Light Accent 5" w:uiPriority="46"/>
+    <w:lsdException w:name="Grid Table 2 Accent 5" w:uiPriority="47"/>
+    <w:lsdException w:name="Grid Table 3 Accent 5" w:uiPriority="48"/>
+    <w:lsdException w:name="Grid Table 4 Accent 5" w:uiPriority="49"/>
+    <w:lsdException w:name="Grid Table 5 Dark Accent 5" w:uiPriority="50"/>
+    <w:lsdException w:name="Grid Table 6 Colorful Accent 5" w:uiPriority="51"/>
+    <w:lsdException w:name="Grid Table 7 Colorful Accent 5" w:uiPriority="52"/>
+    <w:lsdException w:name="Grid Table 1 Light Accent 6" w:uiPriority="46"/>
+    <w:lsdException w:name="Grid Table 2 Accent 6" w:uiPriority="47"/>
+    <w:lsdException w:name="Grid Table 3 Accent 6" w:uiPriority="48"/>
+    <w:lsdException w:name="Grid Table 4 Accent 6" w:uiPriority="49"/>
+    <w:lsdException w:name="Grid Table 5 Dark Accent 6" w:uiPriority="50"/>
+    <w:lsdException w:name="Grid Table 6 Colorful Accent 6" w:uiPriority="51"/>
+    <w:lsdException w:name="Grid Table 7 Colorful Accent 6" w:uiPriority="52"/>
+    <w:lsdException w:name="List Table 1 Light" w:uiPriority="46"/>
+    <w:lsdException w:name="List Table 2" w:uiPriority="47"/>
+    <w:lsdException w:name="List Table 3" w:uiPriority="48"/>
+    <w:lsdException w:name="List Table 4" w:uiPriority="49"/>
+    <w:lsdException w:name="List Table 5 Dark" w:uiPriority="50"/>
+    <w:lsdException w:name="List Table 6 Colorful" w:uiPriority="51"/>
+    <w:lsdException w:name="List Table 7 Colorful" w:uiPriority="52"/>
+    <w:lsdException w:name="List Table 1 Light Accent 1" w:uiPriority="46"/>
+    <w:lsdException w:name="List Table 2 Accent 1" w:uiPriority="47"/>
+    <w:lsdException w:name="List Table 3 Accent 1" w:uiPriority="48"/>
+    <w:lsdException w:name="List Table 4 Accent 1" w:uiPriority="49"/>
+    <w:lsdException w:name="List Table 5 Dark Accent 1" w:uiPriority="50"/>
+    <w:lsdException w:name="List Table 6 Colorful Accent 1" w:uiPriority="51"/>
+    <w:lsdException w:name="List Table 7 Colorful Accent 1" w:uiPriority="52"/>
+    <w:lsdException w:name="List Table 1 Light Accent 2" w:uiPriority="46"/>
+    <w:lsdException w:name="List Table 2 Accent 2" w:uiPriority="47"/>
+    <w:lsdException w:name="List Table 3 Accent 2" w:uiPriority="48"/>
+    <w:lsdException w:name="List Table 4 Accent 2" w:uiPriority="49"/>
+    <w:lsdException w:name="List Table 5 Dark Accent 2" w:uiPriority="50"/>
+    <w:lsdException w:name="List Table 6 Colorful Accent 2" w:uiPriority="51"/>
+    <w:lsdException w:name="List Table 7 Colorful Accent 2" w:uiPriority="52"/>
+    <w:lsdException w:name="List Table 1 Light Accent 3" w:uiPriority="46"/>
+    <w:lsdException w:name="List Table 2 Accent 3" w:uiPriority="47"/>
+    <w:lsdException w:name="List Table 3 Accent 3" w:uiPriority="48"/>
+    <w:lsdException w:name="List Table 4 Accent 3" w:uiPriority="49"/>
+    <w:lsdException w:name="List Table 5 Dark Accent 3" w:uiPriority="50"/>
+    <w:lsdException w:name="List Table 6 Colorful Accent 3" w:uiPriority="51"/>
+    <w:lsdException w:name="List Table 7 Colorful Accent 3" w:uiPriority="52"/>
+    <w:lsdException w:name="List Table 1 Light Accent 4" w:uiPriority="46"/>
+    <w:lsdException w:name="List Table 2 Accent 4" w:uiPriority="47"/>
+    <w:lsdException w:name="List Table 3 Accent 4" w:uiPriority="48"/>
+    <w:lsdException w:name="List Table 4 Accent 4" w:uiPriority="49"/>
+    <w:lsdException w:name="List Table 5 Dark Accent 4" w:uiPriority="50"/>
+    <w:lsdException w:name="List Table 6 Colorful Accent 4" w:uiPriority="51"/>
+    <w:lsdException w:name="List Table 7 Colorful Accent 4" w:uiPriority="52"/>
+    <w:lsdException w:name="List Table 1 Light Accent 5" w:uiPriority="46"/>
+    <w:lsdException w:name="List Table 2 Accent 5" w:uiPriority="47"/>
+    <w:lsdException w:name="List Table 3 Accent 5" w:uiPriority="48"/>
+    <w:lsdException w:name="List Table 4 Accent 5" w:uiPriority="49"/>
+    <w:lsdException w:name="List Table 5 Dark Accent 5" w:uiPriority="50"/>
+    <w:lsdException w:name="List Table 6 Colorful Accent 5" w:uiPriority="51"/>
+    <w:lsdException w:name="List Table 7 Colorful Accent 5" w:uiPriority="52"/>
+    <w:lsdException w:name="List Table 1 Light Accent 6" w:uiPriority="46"/>
+    <w:lsdException w:name="List Table 2 Accent 6" w:uiPriority="47"/>
+    <w:lsdException w:name="List Table 3 Accent 6" w:uiPriority="48"/>
+    <w:lsdException w:name="List Table 4 Accent 6" w:uiPriority="49"/>
+    <w:lsdException w:name="List Table 5 Dark Accent 6" w:uiPriority="50"/>
+    <w:lsdException w:name="List Table 6 Colorful Accent 6" w:uiPriority="51"/>
+    <w:lsdException w:name="List Table 7 Colorful Accent 6" w:uiPriority="52"/>
+    <w:lsdException w:name="Mention" w:semiHidden="1" w:uiPriority="99" w:unhideWhenUsed="1"/>
+    <w:lsdException w:name="Smart Hyperlink" w:semiHidden="1" w:uiPriority="99" w:unhideWhenUsed="1"/>
+    <w:lsdException w:name="Hashtag" w:semiHidden="1" w:uiPriority="99" w:unhideWhenUsed="1"/>
+    <w:lsdException w:name="Unresolved Mention" w:semiHidden="1" w:uiPriority="99" w:unhideWhenUsed="1"/>
   </w:latentStyles>
   <w:style w:type="paragraph" w:default="1" w:styleId="Standard">
     <w:name w:val="Normal"/>
     <w:qFormat/>
+    <w:rsid w:val="00572FF5"/>
+    <w:pPr>
+      <w:spacing w:before="120" w:after="240" w:line="480" w:lineRule="auto"/>
+    </w:pPr>
+    <w:rPr>
+      <w:rFonts w:ascii="Times New Roman" w:hAnsi="Times New Roman"/>
+    </w:rPr>
   </w:style>
   <w:style w:type="paragraph" w:styleId="berschrift1">
     <w:name w:val="heading 1"/>
@@ -4862,16 +5454,16 @@
     <w:next w:val="Textkrper"/>
     <w:uiPriority w:val="9"/>
     <w:qFormat/>
-    <w:rsid w:val="003C3842"/>
+    <w:rsid w:val="00572FF5"/>
     <w:pPr>
       <w:keepNext/>
       <w:keepLines/>
-      <w:spacing w:before="480" w:after="0" w:line="480" w:lineRule="auto"/>
+      <w:spacing w:before="480" w:after="0"/>
       <w:jc w:val="center"/>
       <w:outlineLvl w:val="0"/>
     </w:pPr>
     <w:rPr>
-      <w:rFonts w:ascii="Times New Roman" w:eastAsiaTheme="majorEastAsia" w:hAnsi="Times New Roman" w:cstheme="majorBidi"/>
+      <w:rFonts w:eastAsiaTheme="majorEastAsia" w:cstheme="majorBidi"/>
       <w:b/>
       <w:bCs/>
       <w:szCs w:val="32"/>
@@ -4879,91 +5471,71 @@
   </w:style>
   <w:style w:type="paragraph" w:styleId="berschrift2">
     <w:name w:val="heading 2"/>
-    <w:basedOn w:val="Standard"/>
-    <w:next w:val="Textkrper"/>
-    <w:link w:val="berschrift2Zchn"/>
-    <w:uiPriority w:val="9"/>
-    <w:unhideWhenUsed/>
-    <w:qFormat/>
-    <w:rsid w:val="003C3842"/>
-    <w:pPr>
-      <w:keepNext/>
-      <w:keepLines/>
-      <w:spacing w:before="240" w:after="0" w:line="360" w:lineRule="auto"/>
-      <w:outlineLvl w:val="1"/>
-    </w:pPr>
-    <w:rPr>
-      <w:rFonts w:ascii="Times New Roman" w:eastAsiaTheme="majorEastAsia" w:hAnsi="Times New Roman" w:cstheme="majorBidi"/>
-      <w:b/>
-      <w:bCs/>
-      <w:szCs w:val="32"/>
-    </w:rPr>
-  </w:style>
-  <w:style w:type="paragraph" w:styleId="berschrift3">
-    <w:name w:val="heading 3"/>
-    <w:basedOn w:val="Standard"/>
+    <w:basedOn w:val="berschrift1"/>
     <w:next w:val="Textkrper"/>
     <w:uiPriority w:val="9"/>
     <w:unhideWhenUsed/>
     <w:qFormat/>
-    <w:rsid w:val="001272F2"/>
+    <w:rsid w:val="00AB6A32"/>
     <w:pPr>
-      <w:keepNext/>
-      <w:keepLines/>
+      <w:spacing w:before="200"/>
+      <w:jc w:val="left"/>
+      <w:outlineLvl w:val="1"/>
+    </w:pPr>
+    <w:rPr>
+      <w:bCs w:val="0"/>
+    </w:rPr>
+  </w:style>
+  <w:style w:type="paragraph" w:styleId="berschrift3">
+    <w:name w:val="heading 3"/>
+    <w:basedOn w:val="berschrift2"/>
+    <w:next w:val="Standard"/>
+    <w:uiPriority w:val="9"/>
+    <w:unhideWhenUsed/>
+    <w:qFormat/>
+    <w:rsid w:val="007F2EC5"/>
+    <w:pPr>
       <w:framePr w:wrap="around" w:vAnchor="text" w:hAnchor="text" w:y="1"/>
-      <w:spacing w:after="0"/>
+      <w:spacing w:before="0" w:line="240" w:lineRule="auto"/>
       <w:ind w:firstLine="680"/>
       <w:outlineLvl w:val="2"/>
     </w:pPr>
     <w:rPr>
-      <w:rFonts w:ascii="Times New Roman" w:eastAsiaTheme="majorEastAsia" w:hAnsi="Times New Roman" w:cstheme="majorBidi"/>
-      <w:b/>
       <w:bCs/>
       <w:szCs w:val="28"/>
     </w:rPr>
   </w:style>
   <w:style w:type="paragraph" w:styleId="berschrift4">
     <w:name w:val="heading 4"/>
-    <w:basedOn w:val="Standard"/>
+    <w:basedOn w:val="berschrift3"/>
     <w:next w:val="Textkrper"/>
     <w:uiPriority w:val="9"/>
     <w:unhideWhenUsed/>
     <w:qFormat/>
-    <w:rsid w:val="001272F2"/>
+    <w:rsid w:val="00F0724A"/>
     <w:pPr>
-      <w:keepNext/>
-      <w:keepLines/>
-      <w:framePr w:wrap="around" w:vAnchor="text" w:hAnchor="text" w:y="1"/>
-      <w:spacing w:after="0"/>
-      <w:ind w:firstLine="680"/>
+      <w:framePr w:wrap="around"/>
       <w:outlineLvl w:val="3"/>
     </w:pPr>
     <w:rPr>
-      <w:rFonts w:ascii="Times New Roman" w:eastAsiaTheme="majorEastAsia" w:hAnsi="Times New Roman" w:cstheme="majorBidi"/>
-      <w:b/>
-      <w:bCs/>
+      <w:bCs w:val="0"/>
       <w:i/>
     </w:rPr>
   </w:style>
   <w:style w:type="paragraph" w:styleId="berschrift5">
     <w:name w:val="heading 5"/>
-    <w:basedOn w:val="Standard"/>
+    <w:basedOn w:val="berschrift4"/>
     <w:next w:val="Textkrper"/>
     <w:uiPriority w:val="9"/>
     <w:unhideWhenUsed/>
     <w:qFormat/>
-    <w:rsid w:val="001272F2"/>
+    <w:rsid w:val="00F0724A"/>
     <w:pPr>
-      <w:keepNext/>
-      <w:keepLines/>
-      <w:framePr w:wrap="around" w:vAnchor="text" w:hAnchor="text" w:y="1"/>
-      <w:spacing w:after="0"/>
-      <w:ind w:firstLine="680"/>
+      <w:framePr w:wrap="around"/>
       <w:outlineLvl w:val="4"/>
     </w:pPr>
     <w:rPr>
-      <w:rFonts w:ascii="Times New Roman" w:eastAsiaTheme="majorEastAsia" w:hAnsi="Times New Roman" w:cstheme="majorBidi"/>
-      <w:i/>
+      <w:b w:val="0"/>
       <w:iCs/>
     </w:rPr>
   </w:style>
@@ -4985,6 +5557,60 @@
       <w:color w:val="4F81BD" w:themeColor="accent1"/>
     </w:rPr>
   </w:style>
+  <w:style w:type="paragraph" w:styleId="berschrift7">
+    <w:name w:val="heading 7"/>
+    <w:basedOn w:val="Standard"/>
+    <w:next w:val="Textkrper"/>
+    <w:uiPriority w:val="9"/>
+    <w:unhideWhenUsed/>
+    <w:qFormat/>
+    <w:pPr>
+      <w:keepNext/>
+      <w:keepLines/>
+      <w:spacing w:before="200" w:after="0"/>
+      <w:outlineLvl w:val="6"/>
+    </w:pPr>
+    <w:rPr>
+      <w:rFonts w:asciiTheme="majorHAnsi" w:eastAsiaTheme="majorEastAsia" w:hAnsiTheme="majorHAnsi" w:cstheme="majorBidi"/>
+      <w:color w:val="4F81BD" w:themeColor="accent1"/>
+    </w:rPr>
+  </w:style>
+  <w:style w:type="paragraph" w:styleId="berschrift8">
+    <w:name w:val="heading 8"/>
+    <w:basedOn w:val="Standard"/>
+    <w:next w:val="Textkrper"/>
+    <w:uiPriority w:val="9"/>
+    <w:unhideWhenUsed/>
+    <w:qFormat/>
+    <w:pPr>
+      <w:keepNext/>
+      <w:keepLines/>
+      <w:spacing w:before="200" w:after="0"/>
+      <w:outlineLvl w:val="7"/>
+    </w:pPr>
+    <w:rPr>
+      <w:rFonts w:asciiTheme="majorHAnsi" w:eastAsiaTheme="majorEastAsia" w:hAnsiTheme="majorHAnsi" w:cstheme="majorBidi"/>
+      <w:color w:val="4F81BD" w:themeColor="accent1"/>
+    </w:rPr>
+  </w:style>
+  <w:style w:type="paragraph" w:styleId="berschrift9">
+    <w:name w:val="heading 9"/>
+    <w:basedOn w:val="Standard"/>
+    <w:next w:val="Textkrper"/>
+    <w:uiPriority w:val="9"/>
+    <w:unhideWhenUsed/>
+    <w:qFormat/>
+    <w:pPr>
+      <w:keepNext/>
+      <w:keepLines/>
+      <w:spacing w:before="200" w:after="0"/>
+      <w:outlineLvl w:val="8"/>
+    </w:pPr>
+    <w:rPr>
+      <w:rFonts w:asciiTheme="majorHAnsi" w:eastAsiaTheme="majorEastAsia" w:hAnsiTheme="majorHAnsi" w:cstheme="majorBidi"/>
+      <w:color w:val="4F81BD" w:themeColor="accent1"/>
+    </w:rPr>
+  </w:style>
   <w:style w:type="character" w:default="1" w:styleId="Absatz-Standardschriftart">
     <w:name w:val="Default Paragraph Font"/>
     <w:uiPriority w:val="1"/>
@@ -5017,14 +5643,11 @@
     <w:basedOn w:val="Standard"/>
     <w:link w:val="TextkrperZchn"/>
     <w:qFormat/>
-    <w:rsid w:val="001272F2"/>
+    <w:rsid w:val="005036C4"/>
     <w:pPr>
-      <w:spacing w:before="180" w:after="240" w:line="480" w:lineRule="auto"/>
+      <w:spacing w:before="180"/>
       <w:ind w:firstLine="680"/>
     </w:pPr>
-    <w:rPr>
-      <w:rFonts w:ascii="Times New Roman" w:hAnsi="Times New Roman"/>
-    </w:rPr>
   </w:style>
   <w:style w:type="paragraph" w:customStyle="1" w:styleId="FirstParagraph">
     <w:name w:val="First Paragraph"/>
@@ -5036,9 +5659,9 @@
     <w:name w:val="Compact"/>
     <w:basedOn w:val="Textkrper"/>
     <w:qFormat/>
-    <w:rsid w:val="00331F8D"/>
+    <w:rsid w:val="00AF6DE6"/>
     <w:pPr>
-      <w:spacing w:before="36" w:after="36"/>
+      <w:spacing w:after="180" w:line="240" w:lineRule="auto"/>
       <w:ind w:firstLine="0"/>
     </w:pPr>
   </w:style>
@@ -5047,16 +5670,15 @@
     <w:basedOn w:val="Standard"/>
     <w:next w:val="Textkrper"/>
     <w:qFormat/>
-    <w:rsid w:val="00B75796"/>
+    <w:rsid w:val="00186200"/>
     <w:pPr>
       <w:keepNext/>
       <w:keepLines/>
-      <w:pageBreakBefore/>
-      <w:spacing w:before="480" w:after="240" w:line="480" w:lineRule="auto"/>
+      <w:spacing w:before="2040"/>
       <w:jc w:val="center"/>
     </w:pPr>
     <w:rPr>
-      <w:rFonts w:ascii="Times New Roman" w:eastAsiaTheme="majorEastAsia" w:hAnsi="Times New Roman" w:cstheme="majorBidi"/>
+      <w:rFonts w:eastAsiaTheme="majorEastAsia" w:cstheme="majorBidi"/>
       <w:bCs/>
       <w:szCs w:val="36"/>
     </w:rPr>
@@ -5066,72 +5688,58 @@
     <w:basedOn w:val="Titel"/>
     <w:next w:val="Textkrper"/>
     <w:qFormat/>
+    <w:rsid w:val="00572FF5"/>
     <w:pPr>
       <w:spacing w:before="240"/>
     </w:pPr>
     <w:rPr>
-      <w:sz w:val="30"/>
       <w:szCs w:val="30"/>
     </w:rPr>
   </w:style>
   <w:style w:type="paragraph" w:customStyle="1" w:styleId="Author">
     <w:name w:val="Author"/>
+    <w:basedOn w:val="Titel"/>
     <w:next w:val="Textkrper"/>
     <w:qFormat/>
-    <w:rsid w:val="003C3842"/>
+    <w:rsid w:val="00CB20D0"/>
     <w:pPr>
-      <w:keepNext/>
-      <w:keepLines/>
-      <w:spacing w:line="480" w:lineRule="auto"/>
-      <w:jc w:val="center"/>
+      <w:spacing w:before="0"/>
     </w:pPr>
-    <w:rPr>
-      <w:rFonts w:ascii="Times New Roman" w:hAnsi="Times New Roman"/>
-    </w:rPr>
   </w:style>
   <w:style w:type="paragraph" w:styleId="Datum">
     <w:name w:val="Date"/>
     <w:next w:val="Textkrper"/>
     <w:qFormat/>
-    <w:rsid w:val="001272F2"/>
     <w:pPr>
       <w:keepNext/>
       <w:keepLines/>
-      <w:spacing w:line="480" w:lineRule="auto"/>
       <w:jc w:val="center"/>
     </w:pPr>
-    <w:rPr>
-      <w:rFonts w:ascii="Times New Roman" w:hAnsi="Times New Roman"/>
-    </w:rPr>
   </w:style>
   <w:style w:type="paragraph" w:customStyle="1" w:styleId="Abstract">
     <w:name w:val="Abstract"/>
     <w:basedOn w:val="Standard"/>
     <w:next w:val="Textkrper"/>
     <w:qFormat/>
-    <w:rsid w:val="001272F2"/>
+    <w:rsid w:val="00572FF5"/>
     <w:pPr>
       <w:keepNext/>
       <w:keepLines/>
-      <w:spacing w:before="300" w:after="300" w:line="480" w:lineRule="auto"/>
+      <w:spacing w:before="300" w:after="300"/>
     </w:pPr>
     <w:rPr>
-      <w:rFonts w:ascii="Times New Roman" w:hAnsi="Times New Roman"/>
       <w:szCs w:val="20"/>
     </w:rPr>
   </w:style>
   <w:style w:type="paragraph" w:styleId="Literaturverzeichnis">
     <w:name w:val="Bibliography"/>
+    <w:aliases w:val="refs"/>
     <w:basedOn w:val="Standard"/>
     <w:qFormat/>
-    <w:rsid w:val="001272F2"/>
+    <w:rsid w:val="00572FF5"/>
     <w:pPr>
-      <w:spacing w:line="480" w:lineRule="auto"/>
       <w:ind w:left="680" w:hanging="680"/>
     </w:pPr>
-    <w:rPr>
-      <w:rFonts w:ascii="Times New Roman" w:hAnsi="Times New Roman"/>
-    </w:rPr>
   </w:style>
   <w:style w:type="paragraph" w:styleId="Blocktext">
     <w:name w:val="Block Text"/>
@@ -5142,7 +5750,6 @@
     <w:qFormat/>
     <w:pPr>
       <w:spacing w:before="100" w:after="100"/>
-      <w:ind w:firstLine="0"/>
     </w:pPr>
     <w:rPr>
       <w:rFonts w:asciiTheme="majorHAnsi" w:eastAsiaTheme="majorEastAsia" w:hAnsiTheme="majorHAnsi" w:cstheme="majorBidi"/>
@@ -5157,13 +5764,48 @@
     <w:uiPriority w:val="9"/>
     <w:unhideWhenUsed/>
     <w:qFormat/>
-    <w:rsid w:val="001272F2"/>
+    <w:rsid w:val="00006D3F"/>
     <w:pPr>
-      <w:spacing w:line="480" w:lineRule="auto"/>
+      <w:spacing w:before="0"/>
+    </w:pPr>
+  </w:style>
+  <w:style w:type="table" w:customStyle="1" w:styleId="Table">
+    <w:name w:val="Table"/>
+    <w:basedOn w:val="NormaleTabelle"/>
+    <w:uiPriority w:val="99"/>
+    <w:rsid w:val="00141BA7"/>
+    <w:pPr>
+      <w:spacing w:after="0"/>
     </w:pPr>
     <w:rPr>
       <w:rFonts w:ascii="Times New Roman" w:hAnsi="Times New Roman"/>
     </w:rPr>
+    <w:tblPr>
+      <w:tblBorders>
+        <w:top w:val="single" w:sz="12" w:space="0" w:color="auto"/>
+        <w:bottom w:val="single" w:sz="4" w:space="0" w:color="auto"/>
+      </w:tblBorders>
+    </w:tblPr>
+    <w:tcPr>
+      <w:vAlign w:val="center"/>
+    </w:tcPr>
+    <w:tblStylePr w:type="firstRow">
+      <w:tblPr/>
+      <w:tcPr>
+        <w:tcBorders>
+          <w:top w:val="single" w:sz="8" w:space="0" w:color="auto"/>
+          <w:bottom w:val="single" w:sz="4" w:space="0" w:color="auto"/>
+        </w:tcBorders>
+      </w:tcPr>
+    </w:tblStylePr>
+    <w:tblStylePr w:type="lastRow">
+      <w:tblPr/>
+      <w:tcPr>
+        <w:tcBorders>
+          <w:bottom w:val="single" w:sz="4" w:space="0" w:color="auto"/>
+        </w:tcBorders>
+      </w:tcPr>
+    </w:tblStylePr>
   </w:style>
   <w:style w:type="paragraph" w:customStyle="1" w:styleId="DefinitionTerm">
     <w:name w:val="Definition Term"/>
@@ -5196,24 +5838,16 @@
   <w:style w:type="paragraph" w:customStyle="1" w:styleId="TableCaption">
     <w:name w:val="Table Caption"/>
     <w:basedOn w:val="Beschriftung"/>
-    <w:rsid w:val="001272F2"/>
+    <w:rsid w:val="00006D3F"/>
     <w:pPr>
       <w:keepNext/>
-      <w:spacing w:after="0" w:line="480" w:lineRule="auto"/>
     </w:pPr>
-    <w:rPr>
-      <w:rFonts w:ascii="Times New Roman" w:hAnsi="Times New Roman"/>
-    </w:rPr>
   </w:style>
   <w:style w:type="paragraph" w:customStyle="1" w:styleId="ImageCaption">
     <w:name w:val="Image Caption"/>
     <w:basedOn w:val="Beschriftung"/>
-    <w:rsid w:val="003C3842"/>
-    <w:pPr>
-      <w:spacing w:line="480" w:lineRule="auto"/>
-    </w:pPr>
+    <w:rsid w:val="00421B26"/>
     <w:rPr>
-      <w:rFonts w:ascii="Times New Roman" w:hAnsi="Times New Roman"/>
       <w:i w:val="0"/>
     </w:rPr>
   </w:style>
@@ -5221,8 +5855,8 @@
     <w:name w:val="Figure"/>
     <w:basedOn w:val="Standard"/>
   </w:style>
-  <w:style w:type="paragraph" w:customStyle="1" w:styleId="FigurewithCaption">
-    <w:name w:val="Figure with Caption"/>
+  <w:style w:type="paragraph" w:customStyle="1" w:styleId="CaptionedFigure">
+    <w:name w:val="Captioned Figure"/>
     <w:basedOn w:val="Figure"/>
     <w:pPr>
       <w:keepNext/>
@@ -5252,7 +5886,6 @@
   <w:style w:type="character" w:styleId="Hyperlink">
     <w:name w:val="Hyperlink"/>
     <w:basedOn w:val="BeschriftungZchn"/>
-    <w:rsid w:val="007D3543"/>
     <w:rPr>
       <w:color w:val="4F81BD" w:themeColor="accent1"/>
     </w:rPr>
@@ -5264,9 +5897,9 @@
     <w:uiPriority w:val="39"/>
     <w:unhideWhenUsed/>
     <w:qFormat/>
-    <w:rsid w:val="001272F2"/>
+    <w:rsid w:val="00006D3F"/>
     <w:pPr>
-      <w:spacing w:before="240"/>
+      <w:spacing w:before="240" w:after="240"/>
       <w:outlineLvl w:val="9"/>
     </w:pPr>
     <w:rPr>
@@ -5603,139 +6236,80 @@
       <w:shd w:val="clear" w:color="auto" w:fill="F8F8F8"/>
     </w:rPr>
   </w:style>
-  <w:style w:type="paragraph" w:styleId="Sprechblasentext">
-    <w:name w:val="Balloon Text"/>
+  <w:style w:type="paragraph" w:styleId="Kopfzeile">
+    <w:name w:val="header"/>
     <w:basedOn w:val="Standard"/>
-    <w:link w:val="SprechblasentextZchn"/>
-    <w:rsid w:val="00AC3650"/>
+    <w:link w:val="KopfzeileZchn"/>
+    <w:uiPriority w:val="99"/>
+    <w:unhideWhenUsed/>
+    <w:rsid w:val="00AF36ED"/>
     <w:pPr>
+      <w:tabs>
+        <w:tab w:val="center" w:pos="4536"/>
+        <w:tab w:val="right" w:pos="9072"/>
+      </w:tabs>
       <w:spacing w:after="0"/>
     </w:pPr>
+  </w:style>
+  <w:style w:type="character" w:customStyle="1" w:styleId="KopfzeileZchn">
+    <w:name w:val="Kopfzeile Zchn"/>
+    <w:basedOn w:val="Absatz-Standardschriftart"/>
+    <w:link w:val="Kopfzeile"/>
+    <w:uiPriority w:val="99"/>
+    <w:rsid w:val="00AF36ED"/>
+  </w:style>
+  <w:style w:type="paragraph" w:styleId="Fuzeile">
+    <w:name w:val="footer"/>
+    <w:basedOn w:val="Standard"/>
+    <w:link w:val="FuzeileZchn"/>
+    <w:unhideWhenUsed/>
+    <w:rsid w:val="00AF36ED"/>
+    <w:pPr>
+      <w:tabs>
+        <w:tab w:val="center" w:pos="4536"/>
+        <w:tab w:val="right" w:pos="9072"/>
+      </w:tabs>
+      <w:spacing w:after="0"/>
+    </w:pPr>
+  </w:style>
+  <w:style w:type="character" w:customStyle="1" w:styleId="FuzeileZchn">
+    <w:name w:val="Fußzeile Zchn"/>
+    <w:basedOn w:val="Absatz-Standardschriftart"/>
+    <w:link w:val="Fuzeile"/>
+    <w:rsid w:val="00AF36ED"/>
+  </w:style>
+  <w:style w:type="character" w:styleId="Seitenzahl">
+    <w:name w:val="page number"/>
+    <w:basedOn w:val="Absatz-Standardschriftart"/>
+    <w:semiHidden/>
+    <w:unhideWhenUsed/>
+    <w:rsid w:val="00AF36ED"/>
+  </w:style>
+  <w:style w:type="paragraph" w:customStyle="1" w:styleId="h1-pagebreak">
+    <w:name w:val="h1-pagebreak"/>
+    <w:basedOn w:val="berschrift1"/>
+    <w:qFormat/>
+    <w:rsid w:val="00DD5581"/>
+    <w:pPr>
+      <w:pageBreakBefore/>
+    </w:pPr>
     <w:rPr>
-      <w:rFonts w:ascii="Tahoma" w:hAnsi="Tahoma" w:cs="Tahoma"/>
-      <w:sz w:val="16"/>
-      <w:szCs w:val="16"/>
-    </w:rPr>
-  </w:style>
-  <w:style w:type="character" w:customStyle="1" w:styleId="SprechblasentextZchn">
-    <w:name w:val="Sprechblasentext Zchn"/>
-    <w:basedOn w:val="Absatz-Standardschriftart"/>
-    <w:link w:val="Sprechblasentext"/>
-    <w:rsid w:val="00AC3650"/>
-    <w:rPr>
-      <w:rFonts w:ascii="Tahoma" w:hAnsi="Tahoma" w:cs="Tahoma"/>
-      <w:sz w:val="16"/>
-      <w:szCs w:val="16"/>
-    </w:rPr>
-  </w:style>
-  <w:style w:type="character" w:customStyle="1" w:styleId="berschrift2Zchn">
-    <w:name w:val="Überschrift 2 Zchn"/>
-    <w:basedOn w:val="Absatz-Standardschriftart"/>
-    <w:link w:val="berschrift2"/>
-    <w:uiPriority w:val="9"/>
-    <w:rsid w:val="00445C3D"/>
-    <w:rPr>
-      <w:rFonts w:ascii="Times New Roman" w:eastAsiaTheme="majorEastAsia" w:hAnsi="Times New Roman" w:cstheme="majorBidi"/>
-      <w:b/>
-      <w:bCs/>
-      <w:szCs w:val="32"/>
+      <w:b w:val="0"/>
     </w:rPr>
   </w:style>
   <w:style w:type="character" w:customStyle="1" w:styleId="TextkrperZchn">
     <w:name w:val="Textkörper Zchn"/>
     <w:basedOn w:val="Absatz-Standardschriftart"/>
     <w:link w:val="Textkrper"/>
-    <w:rsid w:val="001272F2"/>
+    <w:rsid w:val="005036C4"/>
     <w:rPr>
       <w:rFonts w:ascii="Times New Roman" w:hAnsi="Times New Roman"/>
     </w:rPr>
   </w:style>
-  <w:style w:type="paragraph" w:styleId="Zitat">
-    <w:name w:val="Quote"/>
-    <w:basedOn w:val="Standard"/>
-    <w:next w:val="Standard"/>
-    <w:link w:val="ZitatZchn"/>
-    <w:rsid w:val="001272F2"/>
-    <w:pPr>
-      <w:spacing w:after="0" w:line="480" w:lineRule="auto"/>
-      <w:ind w:left="680"/>
-    </w:pPr>
-    <w:rPr>
-      <w:rFonts w:ascii="Times New Roman" w:hAnsi="Times New Roman"/>
-      <w:iCs/>
-      <w:color w:val="000000" w:themeColor="text1"/>
-    </w:rPr>
-  </w:style>
-  <w:style w:type="character" w:customStyle="1" w:styleId="ZitatZchn">
-    <w:name w:val="Zitat Zchn"/>
-    <w:basedOn w:val="Absatz-Standardschriftart"/>
-    <w:link w:val="Zitat"/>
-    <w:rsid w:val="001272F2"/>
-    <w:rPr>
-      <w:rFonts w:ascii="Times New Roman" w:hAnsi="Times New Roman"/>
-      <w:iCs/>
-      <w:color w:val="000000" w:themeColor="text1"/>
-    </w:rPr>
-  </w:style>
-  <w:style w:type="character" w:styleId="Seitenzahl">
-    <w:name w:val="page number"/>
-    <w:basedOn w:val="Absatz-Standardschriftart"/>
-    <w:rsid w:val="001272F2"/>
-    <w:rPr>
-      <w:rFonts w:ascii="Times New Roman" w:hAnsi="Times New Roman"/>
-      <w:sz w:val="24"/>
-    </w:rPr>
-  </w:style>
-  <w:style w:type="paragraph" w:styleId="Kopfzeile">
-    <w:name w:val="header"/>
-    <w:basedOn w:val="Standard"/>
-    <w:link w:val="KopfzeileZchn"/>
-    <w:rsid w:val="001272F2"/>
-    <w:pPr>
-      <w:tabs>
-        <w:tab w:val="center" w:pos="4703"/>
-        <w:tab w:val="right" w:pos="9406"/>
-      </w:tabs>
-      <w:spacing w:after="0" w:line="480" w:lineRule="auto"/>
-    </w:pPr>
-    <w:rPr>
-      <w:rFonts w:ascii="Times New Roman" w:hAnsi="Times New Roman"/>
-    </w:rPr>
-  </w:style>
-  <w:style w:type="character" w:customStyle="1" w:styleId="KopfzeileZchn">
-    <w:name w:val="Kopfzeile Zchn"/>
-    <w:basedOn w:val="Absatz-Standardschriftart"/>
-    <w:link w:val="Kopfzeile"/>
-    <w:rsid w:val="001272F2"/>
-    <w:rPr>
-      <w:rFonts w:ascii="Times New Roman" w:hAnsi="Times New Roman"/>
-    </w:rPr>
-  </w:style>
-  <w:style w:type="paragraph" w:styleId="Abbildungsverzeichnis">
-    <w:name w:val="table of figures"/>
-    <w:basedOn w:val="Standard"/>
-    <w:next w:val="Standard"/>
-    <w:rsid w:val="001272F2"/>
-    <w:pPr>
-      <w:spacing w:after="0" w:line="480" w:lineRule="auto"/>
-    </w:pPr>
-    <w:rPr>
-      <w:rFonts w:ascii="Times New Roman" w:hAnsi="Times New Roman"/>
-    </w:rPr>
-  </w:style>
-  <w:style w:type="paragraph" w:customStyle="1" w:styleId="h1-pagebreak">
-    <w:name w:val="h1-pagebreak"/>
-    <w:basedOn w:val="berschrift1"/>
-    <w:qFormat/>
-    <w:rsid w:val="00CC4DBE"/>
-    <w:pPr>
-      <w:pageBreakBefore/>
-    </w:pPr>
-  </w:style>
   <w:style w:type="table" w:styleId="Tabellenraster">
     <w:name w:val="Table Grid"/>
     <w:basedOn w:val="NormaleTabelle"/>
-    <w:rsid w:val="007407D0"/>
+    <w:rsid w:val="00006D3F"/>
     <w:pPr>
       <w:spacing w:after="0"/>
     </w:pPr>
@@ -5750,31 +6324,223 @@
       </w:tblBorders>
     </w:tblPr>
   </w:style>
-  <w:style w:type="table" w:customStyle="1" w:styleId="Table">
-    <w:name w:val="Table"/>
+  <w:style w:type="table" w:styleId="Gitternetztabelle1hell">
+    <w:name w:val="Grid Table 1 Light"/>
     <w:basedOn w:val="NormaleTabelle"/>
-    <w:uiPriority w:val="99"/>
-    <w:rsid w:val="007407D0"/>
+    <w:rsid w:val="00006D3F"/>
     <w:pPr>
       <w:spacing w:after="0"/>
     </w:pPr>
     <w:tblPr>
+      <w:tblStyleRowBandSize w:val="1"/>
+      <w:tblStyleColBandSize w:val="1"/>
       <w:tblBorders>
-        <w:top w:val="single" w:sz="12" w:space="0" w:color="auto"/>
-        <w:bottom w:val="single" w:sz="12" w:space="0" w:color="auto"/>
+        <w:top w:val="single" w:sz="4" w:space="0" w:color="999999" w:themeColor="text1" w:themeTint="66"/>
+        <w:left w:val="single" w:sz="4" w:space="0" w:color="999999" w:themeColor="text1" w:themeTint="66"/>
+        <w:bottom w:val="single" w:sz="4" w:space="0" w:color="999999" w:themeColor="text1" w:themeTint="66"/>
+        <w:right w:val="single" w:sz="4" w:space="0" w:color="999999" w:themeColor="text1" w:themeTint="66"/>
+        <w:insideH w:val="single" w:sz="4" w:space="0" w:color="999999" w:themeColor="text1" w:themeTint="66"/>
+        <w:insideV w:val="single" w:sz="4" w:space="0" w:color="999999" w:themeColor="text1" w:themeTint="66"/>
       </w:tblBorders>
     </w:tblPr>
-    <w:tcPr>
-      <w:vAlign w:val="center"/>
-    </w:tcPr>
     <w:tblStylePr w:type="firstRow">
+      <w:rPr>
+        <w:b/>
+        <w:bCs/>
+      </w:rPr>
       <w:tblPr/>
       <w:tcPr>
         <w:tcBorders>
-          <w:bottom w:val="single" w:sz="8" w:space="0" w:color="auto"/>
+          <w:bottom w:val="single" w:sz="12" w:space="0" w:color="666666" w:themeColor="text1" w:themeTint="99"/>
         </w:tcBorders>
       </w:tcPr>
     </w:tblStylePr>
+    <w:tblStylePr w:type="lastRow">
+      <w:rPr>
+        <w:b/>
+        <w:bCs/>
+      </w:rPr>
+      <w:tblPr/>
+      <w:tcPr>
+        <w:tcBorders>
+          <w:top w:val="double" w:sz="2" w:space="0" w:color="666666" w:themeColor="text1" w:themeTint="99"/>
+        </w:tcBorders>
+      </w:tcPr>
+    </w:tblStylePr>
+    <w:tblStylePr w:type="firstCol">
+      <w:rPr>
+        <w:b/>
+        <w:bCs/>
+      </w:rPr>
+    </w:tblStylePr>
+    <w:tblStylePr w:type="lastCol">
+      <w:rPr>
+        <w:b/>
+        <w:bCs/>
+      </w:rPr>
+    </w:tblStylePr>
+  </w:style>
+  <w:style w:type="table" w:styleId="EinfacheTabelle2">
+    <w:name w:val="Plain Table 2"/>
+    <w:basedOn w:val="NormaleTabelle"/>
+    <w:rsid w:val="00006D3F"/>
+    <w:pPr>
+      <w:spacing w:after="0"/>
+    </w:pPr>
+    <w:tblPr>
+      <w:tblStyleRowBandSize w:val="1"/>
+      <w:tblStyleColBandSize w:val="1"/>
+      <w:tblBorders>
+        <w:top w:val="single" w:sz="4" w:space="0" w:color="7F7F7F" w:themeColor="text1" w:themeTint="80"/>
+        <w:bottom w:val="single" w:sz="4" w:space="0" w:color="7F7F7F" w:themeColor="text1" w:themeTint="80"/>
+      </w:tblBorders>
+    </w:tblPr>
+    <w:tblStylePr w:type="firstRow">
+      <w:rPr>
+        <w:b/>
+        <w:bCs/>
+      </w:rPr>
+      <w:tblPr/>
+      <w:tcPr>
+        <w:tcBorders>
+          <w:bottom w:val="single" w:sz="4" w:space="0" w:color="7F7F7F" w:themeColor="text1" w:themeTint="80"/>
+        </w:tcBorders>
+      </w:tcPr>
+    </w:tblStylePr>
+    <w:tblStylePr w:type="lastRow">
+      <w:rPr>
+        <w:b/>
+        <w:bCs/>
+      </w:rPr>
+      <w:tblPr/>
+      <w:tcPr>
+        <w:tcBorders>
+          <w:top w:val="single" w:sz="4" w:space="0" w:color="7F7F7F" w:themeColor="text1" w:themeTint="80"/>
+        </w:tcBorders>
+      </w:tcPr>
+    </w:tblStylePr>
+    <w:tblStylePr w:type="firstCol">
+      <w:rPr>
+        <w:b/>
+        <w:bCs/>
+      </w:rPr>
+    </w:tblStylePr>
+    <w:tblStylePr w:type="lastCol">
+      <w:rPr>
+        <w:b/>
+        <w:bCs/>
+      </w:rPr>
+    </w:tblStylePr>
+    <w:tblStylePr w:type="band1Vert">
+      <w:tblPr/>
+      <w:tcPr>
+        <w:tcBorders>
+          <w:left w:val="single" w:sz="4" w:space="0" w:color="7F7F7F" w:themeColor="text1" w:themeTint="80"/>
+          <w:right w:val="single" w:sz="4" w:space="0" w:color="7F7F7F" w:themeColor="text1" w:themeTint="80"/>
+        </w:tcBorders>
+      </w:tcPr>
+    </w:tblStylePr>
+    <w:tblStylePr w:type="band2Vert">
+      <w:tblPr/>
+      <w:tcPr>
+        <w:tcBorders>
+          <w:left w:val="single" w:sz="4" w:space="0" w:color="7F7F7F" w:themeColor="text1" w:themeTint="80"/>
+          <w:right w:val="single" w:sz="4" w:space="0" w:color="7F7F7F" w:themeColor="text1" w:themeTint="80"/>
+        </w:tcBorders>
+      </w:tcPr>
+    </w:tblStylePr>
+    <w:tblStylePr w:type="band1Horz">
+      <w:tblPr/>
+      <w:tcPr>
+        <w:tcBorders>
+          <w:top w:val="single" w:sz="4" w:space="0" w:color="7F7F7F" w:themeColor="text1" w:themeTint="80"/>
+          <w:bottom w:val="single" w:sz="4" w:space="0" w:color="7F7F7F" w:themeColor="text1" w:themeTint="80"/>
+        </w:tcBorders>
+      </w:tcPr>
+    </w:tblStylePr>
+  </w:style>
+  <w:style w:type="table" w:styleId="EinfacheTabelle1">
+    <w:name w:val="Plain Table 1"/>
+    <w:basedOn w:val="NormaleTabelle"/>
+    <w:rsid w:val="00006D3F"/>
+    <w:pPr>
+      <w:spacing w:after="0"/>
+    </w:pPr>
+    <w:tblPr>
+      <w:tblStyleRowBandSize w:val="1"/>
+      <w:tblStyleColBandSize w:val="1"/>
+      <w:tblBorders>
+        <w:top w:val="single" w:sz="4" w:space="0" w:color="BFBFBF" w:themeColor="background1" w:themeShade="BF"/>
+        <w:left w:val="single" w:sz="4" w:space="0" w:color="BFBFBF" w:themeColor="background1" w:themeShade="BF"/>
+        <w:bottom w:val="single" w:sz="4" w:space="0" w:color="BFBFBF" w:themeColor="background1" w:themeShade="BF"/>
+        <w:right w:val="single" w:sz="4" w:space="0" w:color="BFBFBF" w:themeColor="background1" w:themeShade="BF"/>
+        <w:insideH w:val="single" w:sz="4" w:space="0" w:color="BFBFBF" w:themeColor="background1" w:themeShade="BF"/>
+        <w:insideV w:val="single" w:sz="4" w:space="0" w:color="BFBFBF" w:themeColor="background1" w:themeShade="BF"/>
+      </w:tblBorders>
+    </w:tblPr>
+    <w:tblStylePr w:type="firstRow">
+      <w:rPr>
+        <w:b/>
+        <w:bCs/>
+      </w:rPr>
+    </w:tblStylePr>
+    <w:tblStylePr w:type="lastRow">
+      <w:rPr>
+        <w:b/>
+        <w:bCs/>
+      </w:rPr>
+      <w:tblPr/>
+      <w:tcPr>
+        <w:tcBorders>
+          <w:top w:val="double" w:sz="4" w:space="0" w:color="BFBFBF" w:themeColor="background1" w:themeShade="BF"/>
+        </w:tcBorders>
+      </w:tcPr>
+    </w:tblStylePr>
+    <w:tblStylePr w:type="firstCol">
+      <w:rPr>
+        <w:b/>
+        <w:bCs/>
+      </w:rPr>
+    </w:tblStylePr>
+    <w:tblStylePr w:type="lastCol">
+      <w:rPr>
+        <w:b/>
+        <w:bCs/>
+      </w:rPr>
+    </w:tblStylePr>
+    <w:tblStylePr w:type="band1Vert">
+      <w:tblPr/>
+      <w:tcPr>
+        <w:shd w:val="clear" w:color="auto" w:fill="F2F2F2" w:themeFill="background1" w:themeFillShade="F2"/>
+      </w:tcPr>
+    </w:tblStylePr>
+    <w:tblStylePr w:type="band1Horz">
+      <w:tblPr/>
+      <w:tcPr>
+        <w:shd w:val="clear" w:color="auto" w:fill="F2F2F2" w:themeFill="background1" w:themeFillShade="F2"/>
+      </w:tcPr>
+    </w:tblStylePr>
+  </w:style>
+  <w:style w:type="character" w:styleId="Buchtitel">
+    <w:name w:val="Book Title"/>
+    <w:basedOn w:val="Absatz-Standardschriftart"/>
+    <w:rsid w:val="00F14702"/>
+    <w:rPr>
+      <w:b/>
+      <w:bCs/>
+      <w:i/>
+      <w:iCs/>
+      <w:spacing w:val="5"/>
+    </w:rPr>
+  </w:style>
+  <w:style w:type="paragraph" w:customStyle="1" w:styleId="h1-titlepage">
+    <w:name w:val="h1-titlepage"/>
+    <w:basedOn w:val="h1-pagebreak"/>
+    <w:qFormat/>
+    <w:rsid w:val="00A05772"/>
+    <w:rPr>
+      <w:b/>
+    </w:rPr>
   </w:style>
 </w:styles>
 </file>

</xml_diff>